<commit_message>
fixed schedule and meeting times.
</commit_message>
<xml_diff>
--- a/course resources/2019 - Spring CS 212 Calendar.docx
+++ b/course resources/2019 - Spring CS 212 Calendar.docx
@@ -1,6 +1,6 @@
 
 <file path=word/document.xml><?xml version="1.0" encoding="utf-8"?>
-<w:document xmlns:wpc="http://schemas.microsoft.com/office/word/2010/wordprocessingCanvas" xmlns:cx="http://schemas.microsoft.com/office/drawing/2014/chartex" xmlns:cx1="http://schemas.microsoft.com/office/drawing/2015/9/8/chartex" xmlns:mc="http://schemas.openxmlformats.org/markup-compatibility/2006" xmlns:o="urn:schemas-microsoft-com:office:office" xmlns:r="http://schemas.openxmlformats.org/officeDocument/2006/relationships" xmlns:m="http://schemas.openxmlformats.org/officeDocument/2006/math" xmlns:v="urn:schemas-microsoft-com:vml" xmlns:wp14="http://schemas.microsoft.com/office/word/2010/wordprocessingDrawing" xmlns:wp="http://schemas.openxmlformats.org/drawingml/2006/wordprocessingDrawing" xmlns:w10="urn:schemas-microsoft-com:office:word" xmlns:w="http://schemas.openxmlformats.org/wordprocessingml/2006/main" xmlns:w14="http://schemas.microsoft.com/office/word/2010/wordml" xmlns:w15="http://schemas.microsoft.com/office/word/2012/wordml" xmlns:w16se="http://schemas.microsoft.com/office/word/2015/wordml/symex" xmlns:wpg="http://schemas.microsoft.com/office/word/2010/wordprocessingGroup" xmlns:wpi="http://schemas.microsoft.com/office/word/2010/wordprocessingInk" xmlns:wne="http://schemas.microsoft.com/office/word/2006/wordml" xmlns:wps="http://schemas.microsoft.com/office/word/2010/wordprocessingShape" mc:Ignorable="w14 w15 w16se wp14">
+<w:document xmlns:wpc="http://schemas.microsoft.com/office/word/2010/wordprocessingCanvas" xmlns:cx="http://schemas.microsoft.com/office/drawing/2014/chartex" xmlns:cx1="http://schemas.microsoft.com/office/drawing/2015/9/8/chartex" xmlns:cx2="http://schemas.microsoft.com/office/drawing/2015/10/21/chartex" xmlns:cx3="http://schemas.microsoft.com/office/drawing/2016/5/9/chartex" xmlns:cx4="http://schemas.microsoft.com/office/drawing/2016/5/10/chartex" xmlns:cx5="http://schemas.microsoft.com/office/drawing/2016/5/11/chartex" xmlns:cx6="http://schemas.microsoft.com/office/drawing/2016/5/12/chartex" xmlns:cx7="http://schemas.microsoft.com/office/drawing/2016/5/13/chartex" xmlns:cx8="http://schemas.microsoft.com/office/drawing/2016/5/14/chartex" xmlns:mc="http://schemas.openxmlformats.org/markup-compatibility/2006" xmlns:aink="http://schemas.microsoft.com/office/drawing/2016/ink" xmlns:am3d="http://schemas.microsoft.com/office/drawing/2017/model3d" xmlns:o="urn:schemas-microsoft-com:office:office" xmlns:r="http://schemas.openxmlformats.org/officeDocument/2006/relationships" xmlns:m="http://schemas.openxmlformats.org/officeDocument/2006/math" xmlns:v="urn:schemas-microsoft-com:vml" xmlns:wp14="http://schemas.microsoft.com/office/word/2010/wordprocessingDrawing" xmlns:wp="http://schemas.openxmlformats.org/drawingml/2006/wordprocessingDrawing" xmlns:w10="urn:schemas-microsoft-com:office:word" xmlns:w="http://schemas.openxmlformats.org/wordprocessingml/2006/main" xmlns:w14="http://schemas.microsoft.com/office/word/2010/wordml" xmlns:w15="http://schemas.microsoft.com/office/word/2012/wordml" xmlns:w16cid="http://schemas.microsoft.com/office/word/2016/wordml/cid" xmlns:w16se="http://schemas.microsoft.com/office/word/2015/wordml/symex" xmlns:wpg="http://schemas.microsoft.com/office/word/2010/wordprocessingGroup" xmlns:wpi="http://schemas.microsoft.com/office/word/2010/wordprocessingInk" xmlns:wne="http://schemas.microsoft.com/office/word/2006/wordml" xmlns:wps="http://schemas.microsoft.com/office/word/2010/wordprocessingShape" mc:Ignorable="w14 w15 w16se w16cid wp14">
   <w:body>
     <w:p>
       <w:pPr>
@@ -773,6 +773,47 @@
                 <w:szCs w:val="24"/>
               </w:rPr>
             </w:pPr>
+          </w:p>
+          <w:p>
+            <w:pPr>
+              <w:rPr>
+                <w:rFonts w:ascii="Times New Roman" w:eastAsia="Times New Roman" w:hAnsi="Times New Roman" w:cs="Times New Roman"/>
+                <w:sz w:val="24"/>
+                <w:szCs w:val="24"/>
+              </w:rPr>
+            </w:pPr>
+          </w:p>
+        </w:tc>
+        <w:tc>
+          <w:tcPr>
+            <w:tcW w:w="908" w:type="pct"/>
+            <w:hideMark/>
+          </w:tcPr>
+          <w:p>
+            <w:pPr>
+              <w:rPr>
+                <w:rFonts w:ascii="Times New Roman" w:eastAsia="Times New Roman" w:hAnsi="Times New Roman" w:cs="Times New Roman"/>
+                <w:sz w:val="24"/>
+                <w:szCs w:val="24"/>
+              </w:rPr>
+            </w:pPr>
+            <w:r>
+              <w:rPr>
+                <w:rFonts w:ascii="Times New Roman" w:eastAsia="Times New Roman" w:hAnsi="Times New Roman" w:cs="Times New Roman"/>
+                <w:sz w:val="24"/>
+                <w:szCs w:val="24"/>
+              </w:rPr>
+              <w:t>23</w:t>
+            </w:r>
+          </w:p>
+          <w:p>
+            <w:pPr>
+              <w:rPr>
+                <w:rFonts w:ascii="Times New Roman" w:eastAsia="Times New Roman" w:hAnsi="Times New Roman" w:cs="Times New Roman"/>
+                <w:sz w:val="24"/>
+                <w:szCs w:val="24"/>
+              </w:rPr>
+            </w:pPr>
             <w:r>
               <w:rPr>
                 <w:rFonts w:ascii="Times New Roman" w:eastAsia="Times New Roman" w:hAnsi="Times New Roman" w:cs="Times New Roman"/>
@@ -796,39 +837,15 @@
                 <w:sz w:val="24"/>
                 <w:szCs w:val="24"/>
               </w:rPr>
-              <w:t>Algorithm Analysis (CH 2)</w:t>
-            </w:r>
-          </w:p>
-          <w:p>
-            <w:pPr>
-              <w:rPr>
-                <w:rFonts w:ascii="Times New Roman" w:eastAsia="Times New Roman" w:hAnsi="Times New Roman" w:cs="Times New Roman"/>
-                <w:sz w:val="24"/>
-                <w:szCs w:val="24"/>
-              </w:rPr>
-            </w:pPr>
-          </w:p>
-        </w:tc>
-        <w:tc>
-          <w:tcPr>
-            <w:tcW w:w="908" w:type="pct"/>
-            <w:hideMark/>
-          </w:tcPr>
-          <w:p>
-            <w:pPr>
-              <w:rPr>
-                <w:rFonts w:ascii="Times New Roman" w:eastAsia="Times New Roman" w:hAnsi="Times New Roman" w:cs="Times New Roman"/>
-                <w:sz w:val="24"/>
-                <w:szCs w:val="24"/>
-              </w:rPr>
-            </w:pPr>
-            <w:r>
-              <w:rPr>
-                <w:rFonts w:ascii="Times New Roman" w:eastAsia="Times New Roman" w:hAnsi="Times New Roman" w:cs="Times New Roman"/>
-                <w:sz w:val="24"/>
-                <w:szCs w:val="24"/>
-              </w:rPr>
-              <w:t>23</w:t>
+              <w:t>Algorithm Analysis (CH 2</w:t>
+            </w:r>
+            <w:r>
+              <w:rPr>
+                <w:rFonts w:ascii="Times New Roman" w:eastAsia="Times New Roman" w:hAnsi="Times New Roman" w:cs="Times New Roman"/>
+                <w:sz w:val="24"/>
+                <w:szCs w:val="24"/>
+              </w:rPr>
+              <w:t>)</w:t>
             </w:r>
           </w:p>
         </w:tc>
@@ -862,23 +879,6 @@
                 <w:szCs w:val="24"/>
               </w:rPr>
             </w:pPr>
-            <w:r>
-              <w:rPr>
-                <w:rFonts w:ascii="Times New Roman" w:eastAsia="Times New Roman" w:hAnsi="Times New Roman" w:cs="Times New Roman"/>
-                <w:sz w:val="24"/>
-                <w:szCs w:val="24"/>
-              </w:rPr>
-              <w:t>Algorithm Analysis (CH 2)</w:t>
-            </w:r>
-            <w:r>
-              <w:rPr>
-                <w:rFonts w:ascii="Times New Roman" w:eastAsia="Times New Roman" w:hAnsi="Times New Roman" w:cs="Times New Roman"/>
-                <w:sz w:val="24"/>
-                <w:szCs w:val="24"/>
-              </w:rPr>
-              <w:br/>
-              <w:t>HW #1 assigned</w:t>
-            </w:r>
           </w:p>
           <w:p>
             <w:pPr>
@@ -990,6 +990,42 @@
               <w:t>28</w:t>
             </w:r>
           </w:p>
+          <w:p>
+            <w:pPr>
+              <w:rPr>
+                <w:rFonts w:ascii="Times New Roman" w:eastAsia="Times New Roman" w:hAnsi="Times New Roman" w:cs="Times New Roman"/>
+                <w:sz w:val="24"/>
+                <w:szCs w:val="24"/>
+              </w:rPr>
+            </w:pPr>
+            <w:r>
+              <w:rPr>
+                <w:rFonts w:ascii="Times New Roman" w:eastAsia="Times New Roman" w:hAnsi="Times New Roman" w:cs="Times New Roman"/>
+                <w:sz w:val="24"/>
+                <w:szCs w:val="24"/>
+              </w:rPr>
+              <w:t>Algorithm Analysis (CH 2)</w:t>
+            </w:r>
+            <w:r>
+              <w:rPr>
+                <w:rFonts w:ascii="Times New Roman" w:eastAsia="Times New Roman" w:hAnsi="Times New Roman" w:cs="Times New Roman"/>
+                <w:sz w:val="24"/>
+                <w:szCs w:val="24"/>
+              </w:rPr>
+              <w:br/>
+              <w:t>HW #1 assigned</w:t>
+            </w:r>
+          </w:p>
+          <w:p>
+            <w:pPr>
+              <w:rPr>
+                <w:rFonts w:ascii="Times New Roman" w:eastAsia="Times New Roman" w:hAnsi="Times New Roman" w:cs="Times New Roman"/>
+                <w:color w:val="212529"/>
+                <w:sz w:val="24"/>
+                <w:szCs w:val="24"/>
+              </w:rPr>
+            </w:pPr>
+          </w:p>
         </w:tc>
         <w:tc>
           <w:tcPr>
@@ -1019,6 +1055,51 @@
             <w:pPr>
               <w:rPr>
                 <w:rFonts w:ascii="Times New Roman" w:eastAsia="Times New Roman" w:hAnsi="Times New Roman" w:cs="Times New Roman"/>
+                <w:color w:val="212529"/>
+                <w:sz w:val="24"/>
+                <w:szCs w:val="24"/>
+              </w:rPr>
+            </w:pPr>
+          </w:p>
+          <w:p>
+            <w:pPr>
+              <w:rPr>
+                <w:rFonts w:ascii="Times New Roman" w:eastAsia="Times New Roman" w:hAnsi="Times New Roman" w:cs="Times New Roman"/>
+                <w:color w:val="212529"/>
+                <w:sz w:val="24"/>
+                <w:szCs w:val="24"/>
+              </w:rPr>
+            </w:pPr>
+          </w:p>
+        </w:tc>
+        <w:tc>
+          <w:tcPr>
+            <w:tcW w:w="908" w:type="pct"/>
+            <w:hideMark/>
+          </w:tcPr>
+          <w:p>
+            <w:pPr>
+              <w:rPr>
+                <w:rFonts w:ascii="Times New Roman" w:eastAsia="Times New Roman" w:hAnsi="Times New Roman" w:cs="Times New Roman"/>
+                <w:color w:val="212529"/>
+                <w:sz w:val="24"/>
+                <w:szCs w:val="24"/>
+              </w:rPr>
+            </w:pPr>
+            <w:r>
+              <w:rPr>
+                <w:rFonts w:ascii="Times New Roman" w:eastAsia="Times New Roman" w:hAnsi="Times New Roman" w:cs="Times New Roman"/>
+                <w:color w:val="212529"/>
+                <w:sz w:val="24"/>
+                <w:szCs w:val="24"/>
+              </w:rPr>
+              <w:t>30</w:t>
+            </w:r>
+          </w:p>
+          <w:p>
+            <w:pPr>
+              <w:rPr>
+                <w:rFonts w:ascii="Times New Roman" w:eastAsia="Times New Roman" w:hAnsi="Times New Roman" w:cs="Times New Roman"/>
                 <w:sz w:val="24"/>
                 <w:szCs w:val="24"/>
               </w:rPr>
@@ -1045,31 +1126,6 @@
         </w:tc>
         <w:tc>
           <w:tcPr>
-            <w:tcW w:w="908" w:type="pct"/>
-            <w:hideMark/>
-          </w:tcPr>
-          <w:p>
-            <w:pPr>
-              <w:rPr>
-                <w:rFonts w:ascii="Times New Roman" w:eastAsia="Times New Roman" w:hAnsi="Times New Roman" w:cs="Times New Roman"/>
-                <w:color w:val="212529"/>
-                <w:sz w:val="24"/>
-                <w:szCs w:val="24"/>
-              </w:rPr>
-            </w:pPr>
-            <w:r>
-              <w:rPr>
-                <w:rFonts w:ascii="Times New Roman" w:eastAsia="Times New Roman" w:hAnsi="Times New Roman" w:cs="Times New Roman"/>
-                <w:color w:val="212529"/>
-                <w:sz w:val="24"/>
-                <w:szCs w:val="24"/>
-              </w:rPr>
-              <w:t>30</w:t>
-            </w:r>
-          </w:p>
-        </w:tc>
-        <w:tc>
-          <w:tcPr>
             <w:tcW w:w="764" w:type="pct"/>
             <w:hideMark/>
           </w:tcPr>
@@ -1100,56 +1156,6 @@
                 <w:szCs w:val="24"/>
               </w:rPr>
             </w:pPr>
-            <w:r>
-              <w:rPr>
-                <w:rFonts w:ascii="Times New Roman" w:eastAsia="Times New Roman" w:hAnsi="Times New Roman" w:cs="Times New Roman"/>
-                <w:sz w:val="24"/>
-                <w:szCs w:val="24"/>
-              </w:rPr>
-              <w:t>Greedy Algorithms (CH 16)</w:t>
-            </w:r>
-            <w:r>
-              <w:rPr>
-                <w:rFonts w:ascii="Times New Roman" w:eastAsia="Times New Roman" w:hAnsi="Times New Roman" w:cs="Times New Roman"/>
-                <w:sz w:val="24"/>
-                <w:szCs w:val="24"/>
-              </w:rPr>
-              <w:t xml:space="preserve"> – Huffman coding</w:t>
-            </w:r>
-          </w:p>
-          <w:p>
-            <w:pPr>
-              <w:rPr>
-                <w:rFonts w:ascii="Times New Roman" w:eastAsia="Times New Roman" w:hAnsi="Times New Roman" w:cs="Times New Roman"/>
-                <w:sz w:val="24"/>
-                <w:szCs w:val="24"/>
-              </w:rPr>
-            </w:pPr>
-            <w:r>
-              <w:rPr>
-                <w:rFonts w:ascii="Times New Roman" w:eastAsia="Times New Roman" w:hAnsi="Times New Roman" w:cs="Times New Roman"/>
-                <w:sz w:val="24"/>
-                <w:szCs w:val="24"/>
-              </w:rPr>
-              <w:t>HW #1 Due</w:t>
-            </w:r>
-          </w:p>
-          <w:p>
-            <w:pPr>
-              <w:rPr>
-                <w:rFonts w:ascii="Times New Roman" w:eastAsia="Times New Roman" w:hAnsi="Times New Roman" w:cs="Times New Roman"/>
-                <w:sz w:val="24"/>
-                <w:szCs w:val="24"/>
-              </w:rPr>
-            </w:pPr>
-            <w:r>
-              <w:rPr>
-                <w:rFonts w:ascii="Times New Roman" w:eastAsia="Times New Roman" w:hAnsi="Times New Roman" w:cs="Times New Roman"/>
-                <w:sz w:val="24"/>
-                <w:szCs w:val="24"/>
-              </w:rPr>
-              <w:t>PA #1 Assigned</w:t>
-            </w:r>
           </w:p>
         </w:tc>
         <w:tc>
@@ -1584,6 +1590,58 @@
               <w:t>4</w:t>
             </w:r>
           </w:p>
+          <w:p>
+            <w:pPr>
+              <w:rPr>
+                <w:rFonts w:ascii="Times New Roman" w:eastAsia="Times New Roman" w:hAnsi="Times New Roman" w:cs="Times New Roman"/>
+                <w:sz w:val="24"/>
+                <w:szCs w:val="24"/>
+              </w:rPr>
+            </w:pPr>
+            <w:r>
+              <w:rPr>
+                <w:rFonts w:ascii="Times New Roman" w:eastAsia="Times New Roman" w:hAnsi="Times New Roman" w:cs="Times New Roman"/>
+                <w:sz w:val="24"/>
+                <w:szCs w:val="24"/>
+              </w:rPr>
+              <w:t>Greedy Algorithms (CH 16) – Huffman coding</w:t>
+            </w:r>
+          </w:p>
+          <w:p>
+            <w:pPr>
+              <w:rPr>
+                <w:rFonts w:ascii="Times New Roman" w:eastAsia="Times New Roman" w:hAnsi="Times New Roman" w:cs="Times New Roman"/>
+                <w:sz w:val="24"/>
+                <w:szCs w:val="24"/>
+              </w:rPr>
+            </w:pPr>
+            <w:r>
+              <w:rPr>
+                <w:rFonts w:ascii="Times New Roman" w:eastAsia="Times New Roman" w:hAnsi="Times New Roman" w:cs="Times New Roman"/>
+                <w:sz w:val="24"/>
+                <w:szCs w:val="24"/>
+              </w:rPr>
+              <w:t>HW #1 Due</w:t>
+            </w:r>
+          </w:p>
+          <w:p>
+            <w:pPr>
+              <w:rPr>
+                <w:rFonts w:ascii="Times New Roman" w:eastAsia="Times New Roman" w:hAnsi="Times New Roman" w:cs="Times New Roman"/>
+                <w:color w:val="212529"/>
+                <w:sz w:val="24"/>
+                <w:szCs w:val="24"/>
+              </w:rPr>
+            </w:pPr>
+            <w:r>
+              <w:rPr>
+                <w:rFonts w:ascii="Times New Roman" w:eastAsia="Times New Roman" w:hAnsi="Times New Roman" w:cs="Times New Roman"/>
+                <w:sz w:val="24"/>
+                <w:szCs w:val="24"/>
+              </w:rPr>
+              <w:t>PA #1 Assigned</w:t>
+            </w:r>
+          </w:p>
         </w:tc>
         <w:tc>
           <w:tcPr>
@@ -1618,21 +1676,48 @@
                 <w:szCs w:val="24"/>
               </w:rPr>
             </w:pPr>
-            <w:r>
-              <w:rPr>
-                <w:rFonts w:ascii="Times New Roman" w:eastAsia="Times New Roman" w:hAnsi="Times New Roman" w:cs="Times New Roman"/>
-                <w:sz w:val="24"/>
-                <w:szCs w:val="24"/>
-              </w:rPr>
-              <w:t>Greedy Algorithms</w:t>
-            </w:r>
-            <w:r>
-              <w:rPr>
-                <w:rFonts w:ascii="Times New Roman" w:eastAsia="Times New Roman" w:hAnsi="Times New Roman" w:cs="Times New Roman"/>
-                <w:sz w:val="24"/>
-                <w:szCs w:val="24"/>
-              </w:rPr>
-              <w:t xml:space="preserve"> - </w:t>
+          </w:p>
+        </w:tc>
+        <w:tc>
+          <w:tcPr>
+            <w:tcW w:w="973" w:type="pct"/>
+            <w:hideMark/>
+          </w:tcPr>
+          <w:p>
+            <w:pPr>
+              <w:rPr>
+                <w:rFonts w:ascii="Times New Roman" w:eastAsia="Times New Roman" w:hAnsi="Times New Roman" w:cs="Times New Roman"/>
+                <w:color w:val="212529"/>
+                <w:sz w:val="24"/>
+                <w:szCs w:val="24"/>
+              </w:rPr>
+            </w:pPr>
+            <w:r>
+              <w:rPr>
+                <w:rFonts w:ascii="Times New Roman" w:eastAsia="Times New Roman" w:hAnsi="Times New Roman" w:cs="Times New Roman"/>
+                <w:color w:val="212529"/>
+                <w:sz w:val="24"/>
+                <w:szCs w:val="24"/>
+              </w:rPr>
+              <w:t>6</w:t>
+            </w:r>
+          </w:p>
+          <w:p>
+            <w:pPr>
+              <w:rPr>
+                <w:rFonts w:ascii="Times New Roman" w:eastAsia="Times New Roman" w:hAnsi="Times New Roman" w:cs="Times New Roman"/>
+                <w:color w:val="212529"/>
+                <w:sz w:val="24"/>
+                <w:szCs w:val="24"/>
+              </w:rPr>
+            </w:pPr>
+            <w:r>
+              <w:rPr>
+                <w:rFonts w:ascii="Times New Roman" w:eastAsia="Times New Roman" w:hAnsi="Times New Roman" w:cs="Times New Roman"/>
+                <w:sz w:val="24"/>
+                <w:szCs w:val="24"/>
+              </w:rPr>
+              <w:t xml:space="preserve">Greedy Algorithms - </w:t>
             </w:r>
             <w:r>
               <w:rPr>
@@ -1644,30 +1729,15 @@
               <w:t>Huffman coding</w:t>
             </w:r>
           </w:p>
-        </w:tc>
-        <w:tc>
-          <w:tcPr>
-            <w:tcW w:w="973" w:type="pct"/>
-            <w:hideMark/>
-          </w:tcPr>
-          <w:p>
-            <w:pPr>
-              <w:rPr>
-                <w:rFonts w:ascii="Times New Roman" w:eastAsia="Times New Roman" w:hAnsi="Times New Roman" w:cs="Times New Roman"/>
-                <w:color w:val="212529"/>
-                <w:sz w:val="24"/>
-                <w:szCs w:val="24"/>
-              </w:rPr>
-            </w:pPr>
-            <w:r>
-              <w:rPr>
-                <w:rFonts w:ascii="Times New Roman" w:eastAsia="Times New Roman" w:hAnsi="Times New Roman" w:cs="Times New Roman"/>
-                <w:color w:val="212529"/>
-                <w:sz w:val="24"/>
-                <w:szCs w:val="24"/>
-              </w:rPr>
-              <w:t>6</w:t>
-            </w:r>
+          <w:p>
+            <w:pPr>
+              <w:rPr>
+                <w:rFonts w:ascii="Times New Roman" w:eastAsia="Times New Roman" w:hAnsi="Times New Roman" w:cs="Times New Roman"/>
+                <w:color w:val="212529"/>
+                <w:sz w:val="24"/>
+                <w:szCs w:val="24"/>
+              </w:rPr>
+            </w:pPr>
           </w:p>
         </w:tc>
         <w:tc>
@@ -1698,53 +1768,11 @@
             <w:pPr>
               <w:rPr>
                 <w:rFonts w:ascii="Times New Roman" w:eastAsia="Times New Roman" w:hAnsi="Times New Roman" w:cs="Times New Roman"/>
-                <w:sz w:val="24"/>
-                <w:szCs w:val="24"/>
-              </w:rPr>
-            </w:pPr>
-            <w:r>
-              <w:rPr>
-                <w:rFonts w:ascii="Times New Roman" w:eastAsia="Times New Roman" w:hAnsi="Times New Roman" w:cs="Times New Roman"/>
-                <w:sz w:val="24"/>
-                <w:szCs w:val="24"/>
-              </w:rPr>
-              <w:t xml:space="preserve">Greedy Algorithms </w:t>
-            </w:r>
-            <w:r>
-              <w:rPr>
-                <w:rFonts w:ascii="Times New Roman" w:eastAsia="Times New Roman" w:hAnsi="Times New Roman" w:cs="Times New Roman"/>
-                <w:sz w:val="24"/>
-                <w:szCs w:val="24"/>
-              </w:rPr>
-              <w:t xml:space="preserve">- </w:t>
-            </w:r>
-          </w:p>
-          <w:p>
-            <w:pPr>
-              <w:rPr>
-                <w:rFonts w:ascii="Times New Roman" w:eastAsia="Times New Roman" w:hAnsi="Times New Roman" w:cs="Times New Roman"/>
-                <w:color w:val="212529"/>
-                <w:sz w:val="24"/>
-                <w:szCs w:val="24"/>
-              </w:rPr>
-            </w:pPr>
-            <w:r>
-              <w:rPr>
-                <w:rFonts w:ascii="Times New Roman" w:eastAsia="Times New Roman" w:hAnsi="Times New Roman" w:cs="Times New Roman"/>
-                <w:color w:val="212529"/>
-                <w:sz w:val="24"/>
-                <w:szCs w:val="24"/>
-              </w:rPr>
-              <w:t>S</w:t>
-            </w:r>
-            <w:r>
-              <w:rPr>
-                <w:rFonts w:ascii="Times New Roman" w:eastAsia="Times New Roman" w:hAnsi="Times New Roman" w:cs="Times New Roman"/>
-                <w:sz w:val="24"/>
-                <w:szCs w:val="24"/>
-              </w:rPr>
-              <w:t>hortest Path (CH 24)</w:t>
-            </w:r>
+                <w:color w:val="212529"/>
+                <w:sz w:val="24"/>
+                <w:szCs w:val="24"/>
+              </w:rPr>
+            </w:pPr>
           </w:p>
         </w:tc>
         <w:tc>
@@ -1851,6 +1879,50 @@
               <w:t>11</w:t>
             </w:r>
           </w:p>
+          <w:p>
+            <w:pPr>
+              <w:rPr>
+                <w:rFonts w:ascii="Times New Roman" w:eastAsia="Times New Roman" w:hAnsi="Times New Roman" w:cs="Times New Roman"/>
+                <w:sz w:val="24"/>
+                <w:szCs w:val="24"/>
+              </w:rPr>
+            </w:pPr>
+            <w:r>
+              <w:rPr>
+                <w:rFonts w:ascii="Times New Roman" w:eastAsia="Times New Roman" w:hAnsi="Times New Roman" w:cs="Times New Roman"/>
+                <w:sz w:val="24"/>
+                <w:szCs w:val="24"/>
+              </w:rPr>
+              <w:t xml:space="preserve">Greedy Algorithms - </w:t>
+            </w:r>
+          </w:p>
+          <w:p>
+            <w:pPr>
+              <w:rPr>
+                <w:rFonts w:ascii="Times New Roman" w:eastAsia="Times New Roman" w:hAnsi="Times New Roman" w:cs="Times New Roman"/>
+                <w:color w:val="212529"/>
+                <w:sz w:val="24"/>
+                <w:szCs w:val="24"/>
+              </w:rPr>
+            </w:pPr>
+            <w:r>
+              <w:rPr>
+                <w:rFonts w:ascii="Times New Roman" w:eastAsia="Times New Roman" w:hAnsi="Times New Roman" w:cs="Times New Roman"/>
+                <w:color w:val="212529"/>
+                <w:sz w:val="24"/>
+                <w:szCs w:val="24"/>
+              </w:rPr>
+              <w:t>S</w:t>
+            </w:r>
+            <w:r>
+              <w:rPr>
+                <w:rFonts w:ascii="Times New Roman" w:eastAsia="Times New Roman" w:hAnsi="Times New Roman" w:cs="Times New Roman"/>
+                <w:sz w:val="24"/>
+                <w:szCs w:val="24"/>
+              </w:rPr>
+              <w:t>hortest Path (CH 24)</w:t>
+            </w:r>
+          </w:p>
         </w:tc>
         <w:tc>
           <w:tcPr>
@@ -1880,25 +1952,60 @@
             <w:pPr>
               <w:rPr>
                 <w:rFonts w:ascii="Times New Roman" w:eastAsia="Times New Roman" w:hAnsi="Times New Roman" w:cs="Times New Roman"/>
-                <w:sz w:val="24"/>
-                <w:szCs w:val="24"/>
-              </w:rPr>
-            </w:pPr>
-            <w:r>
-              <w:rPr>
-                <w:rFonts w:ascii="Times New Roman" w:eastAsia="Times New Roman" w:hAnsi="Times New Roman" w:cs="Times New Roman"/>
-                <w:sz w:val="24"/>
-                <w:szCs w:val="24"/>
-              </w:rPr>
-              <w:t xml:space="preserve">Greedy Algorithms </w:t>
-            </w:r>
-            <w:r>
-              <w:rPr>
-                <w:rFonts w:ascii="Times New Roman" w:eastAsia="Times New Roman" w:hAnsi="Times New Roman" w:cs="Times New Roman"/>
-                <w:sz w:val="24"/>
-                <w:szCs w:val="24"/>
-              </w:rPr>
-              <w:t>-</w:t>
+                <w:color w:val="212529"/>
+                <w:sz w:val="24"/>
+                <w:szCs w:val="24"/>
+              </w:rPr>
+            </w:pPr>
+            <w:r>
+              <w:rPr>
+                <w:rFonts w:ascii="Times New Roman" w:eastAsia="Times New Roman" w:hAnsi="Times New Roman" w:cs="Times New Roman"/>
+                <w:sz w:val="24"/>
+                <w:szCs w:val="24"/>
+              </w:rPr>
+              <w:t xml:space="preserve"> </w:t>
+            </w:r>
+          </w:p>
+        </w:tc>
+        <w:tc>
+          <w:tcPr>
+            <w:tcW w:w="973" w:type="pct"/>
+            <w:hideMark/>
+          </w:tcPr>
+          <w:p>
+            <w:pPr>
+              <w:rPr>
+                <w:rFonts w:ascii="Times New Roman" w:eastAsia="Times New Roman" w:hAnsi="Times New Roman" w:cs="Times New Roman"/>
+                <w:color w:val="212529"/>
+                <w:sz w:val="24"/>
+                <w:szCs w:val="24"/>
+              </w:rPr>
+            </w:pPr>
+            <w:r>
+              <w:rPr>
+                <w:rFonts w:ascii="Times New Roman" w:eastAsia="Times New Roman" w:hAnsi="Times New Roman" w:cs="Times New Roman"/>
+                <w:color w:val="212529"/>
+                <w:sz w:val="24"/>
+                <w:szCs w:val="24"/>
+              </w:rPr>
+              <w:t>13</w:t>
+            </w:r>
+          </w:p>
+          <w:p>
+            <w:pPr>
+              <w:rPr>
+                <w:rFonts w:ascii="Times New Roman" w:eastAsia="Times New Roman" w:hAnsi="Times New Roman" w:cs="Times New Roman"/>
+                <w:sz w:val="24"/>
+                <w:szCs w:val="24"/>
+              </w:rPr>
+            </w:pPr>
+            <w:r>
+              <w:rPr>
+                <w:rFonts w:ascii="Times New Roman" w:eastAsia="Times New Roman" w:hAnsi="Times New Roman" w:cs="Times New Roman"/>
+                <w:sz w:val="24"/>
+                <w:szCs w:val="24"/>
+              </w:rPr>
+              <w:t>Greedy Algorithms -</w:t>
             </w:r>
           </w:p>
           <w:p>
@@ -1961,39 +2068,6 @@
               </w:rPr>
               <w:t>PA #2 Assigned</w:t>
             </w:r>
-            <w:r>
-              <w:rPr>
-                <w:rFonts w:ascii="Times New Roman" w:eastAsia="Times New Roman" w:hAnsi="Times New Roman" w:cs="Times New Roman"/>
-                <w:sz w:val="24"/>
-                <w:szCs w:val="24"/>
-              </w:rPr>
-              <w:t xml:space="preserve"> </w:t>
-            </w:r>
-          </w:p>
-        </w:tc>
-        <w:tc>
-          <w:tcPr>
-            <w:tcW w:w="973" w:type="pct"/>
-            <w:hideMark/>
-          </w:tcPr>
-          <w:p>
-            <w:pPr>
-              <w:rPr>
-                <w:rFonts w:ascii="Times New Roman" w:eastAsia="Times New Roman" w:hAnsi="Times New Roman" w:cs="Times New Roman"/>
-                <w:color w:val="212529"/>
-                <w:sz w:val="24"/>
-                <w:szCs w:val="24"/>
-              </w:rPr>
-            </w:pPr>
-            <w:r>
-              <w:rPr>
-                <w:rFonts w:ascii="Times New Roman" w:eastAsia="Times New Roman" w:hAnsi="Times New Roman" w:cs="Times New Roman"/>
-                <w:color w:val="212529"/>
-                <w:sz w:val="24"/>
-                <w:szCs w:val="24"/>
-              </w:rPr>
-              <w:t>13</w:t>
-            </w:r>
           </w:p>
         </w:tc>
         <w:tc>
@@ -2024,45 +2098,11 @@
             <w:pPr>
               <w:rPr>
                 <w:rFonts w:ascii="Times New Roman" w:eastAsia="Times New Roman" w:hAnsi="Times New Roman" w:cs="Times New Roman"/>
-                <w:sz w:val="24"/>
-                <w:szCs w:val="24"/>
-              </w:rPr>
-            </w:pPr>
-            <w:r>
-              <w:rPr>
-                <w:rFonts w:ascii="Times New Roman" w:eastAsia="Times New Roman" w:hAnsi="Times New Roman" w:cs="Times New Roman"/>
-                <w:sz w:val="24"/>
-                <w:szCs w:val="24"/>
-              </w:rPr>
-              <w:t>Greedy Algorithms -</w:t>
-            </w:r>
-          </w:p>
-          <w:p>
-            <w:pPr>
-              <w:rPr>
-                <w:rFonts w:ascii="Times New Roman" w:eastAsia="Times New Roman" w:hAnsi="Times New Roman" w:cs="Times New Roman"/>
-                <w:color w:val="212529"/>
-                <w:sz w:val="24"/>
-                <w:szCs w:val="24"/>
-              </w:rPr>
-            </w:pPr>
-            <w:r>
-              <w:rPr>
-                <w:rFonts w:ascii="Times New Roman" w:eastAsia="Times New Roman" w:hAnsi="Times New Roman" w:cs="Times New Roman"/>
-                <w:color w:val="212529"/>
-                <w:sz w:val="24"/>
-                <w:szCs w:val="24"/>
-              </w:rPr>
-              <w:t>S</w:t>
-            </w:r>
-            <w:r>
-              <w:rPr>
-                <w:rFonts w:ascii="Times New Roman" w:eastAsia="Times New Roman" w:hAnsi="Times New Roman" w:cs="Times New Roman"/>
-                <w:sz w:val="24"/>
-                <w:szCs w:val="24"/>
-              </w:rPr>
-              <w:t>hortest Path</w:t>
-            </w:r>
+                <w:color w:val="212529"/>
+                <w:sz w:val="24"/>
+                <w:szCs w:val="24"/>
+              </w:rPr>
+            </w:pPr>
           </w:p>
         </w:tc>
         <w:tc>
@@ -2169,6 +2209,50 @@
               <w:t>18</w:t>
             </w:r>
           </w:p>
+          <w:p>
+            <w:pPr>
+              <w:rPr>
+                <w:rFonts w:ascii="Times New Roman" w:eastAsia="Times New Roman" w:hAnsi="Times New Roman" w:cs="Times New Roman"/>
+                <w:sz w:val="24"/>
+                <w:szCs w:val="24"/>
+              </w:rPr>
+            </w:pPr>
+            <w:r>
+              <w:rPr>
+                <w:rFonts w:ascii="Times New Roman" w:eastAsia="Times New Roman" w:hAnsi="Times New Roman" w:cs="Times New Roman"/>
+                <w:sz w:val="24"/>
+                <w:szCs w:val="24"/>
+              </w:rPr>
+              <w:t>Greedy Algorithms -</w:t>
+            </w:r>
+          </w:p>
+          <w:p>
+            <w:pPr>
+              <w:rPr>
+                <w:rFonts w:ascii="Times New Roman" w:eastAsia="Times New Roman" w:hAnsi="Times New Roman" w:cs="Times New Roman"/>
+                <w:color w:val="212529"/>
+                <w:sz w:val="24"/>
+                <w:szCs w:val="24"/>
+              </w:rPr>
+            </w:pPr>
+            <w:r>
+              <w:rPr>
+                <w:rFonts w:ascii="Times New Roman" w:eastAsia="Times New Roman" w:hAnsi="Times New Roman" w:cs="Times New Roman"/>
+                <w:color w:val="212529"/>
+                <w:sz w:val="24"/>
+                <w:szCs w:val="24"/>
+              </w:rPr>
+              <w:t>S</w:t>
+            </w:r>
+            <w:r>
+              <w:rPr>
+                <w:rFonts w:ascii="Times New Roman" w:eastAsia="Times New Roman" w:hAnsi="Times New Roman" w:cs="Times New Roman"/>
+                <w:sz w:val="24"/>
+                <w:szCs w:val="24"/>
+              </w:rPr>
+              <w:t>hortest Path</w:t>
+            </w:r>
+          </w:p>
         </w:tc>
         <w:tc>
           <w:tcPr>
@@ -2198,6 +2282,41 @@
             <w:pPr>
               <w:rPr>
                 <w:rFonts w:ascii="Times New Roman" w:eastAsia="Times New Roman" w:hAnsi="Times New Roman" w:cs="Times New Roman"/>
+                <w:color w:val="212529"/>
+                <w:sz w:val="24"/>
+                <w:szCs w:val="24"/>
+              </w:rPr>
+            </w:pPr>
+          </w:p>
+        </w:tc>
+        <w:tc>
+          <w:tcPr>
+            <w:tcW w:w="973" w:type="pct"/>
+            <w:hideMark/>
+          </w:tcPr>
+          <w:p>
+            <w:pPr>
+              <w:rPr>
+                <w:rFonts w:ascii="Times New Roman" w:eastAsia="Times New Roman" w:hAnsi="Times New Roman" w:cs="Times New Roman"/>
+                <w:color w:val="212529"/>
+                <w:sz w:val="24"/>
+                <w:szCs w:val="24"/>
+              </w:rPr>
+            </w:pPr>
+            <w:r>
+              <w:rPr>
+                <w:rFonts w:ascii="Times New Roman" w:eastAsia="Times New Roman" w:hAnsi="Times New Roman" w:cs="Times New Roman"/>
+                <w:color w:val="212529"/>
+                <w:sz w:val="24"/>
+                <w:szCs w:val="24"/>
+              </w:rPr>
+              <w:t>20</w:t>
+            </w:r>
+          </w:p>
+          <w:p>
+            <w:pPr>
+              <w:rPr>
+                <w:rFonts w:ascii="Times New Roman" w:eastAsia="Times New Roman" w:hAnsi="Times New Roman" w:cs="Times New Roman"/>
                 <w:sz w:val="24"/>
                 <w:szCs w:val="24"/>
               </w:rPr>
@@ -2235,40 +2354,7 @@
                 <w:sz w:val="24"/>
                 <w:szCs w:val="24"/>
               </w:rPr>
-              <w:t xml:space="preserve"> (CH 26</w:t>
-            </w:r>
-            <w:r>
-              <w:rPr>
-                <w:rFonts w:ascii="Times New Roman" w:eastAsia="Times New Roman" w:hAnsi="Times New Roman" w:cs="Times New Roman"/>
-                <w:sz w:val="24"/>
-                <w:szCs w:val="24"/>
-              </w:rPr>
-              <w:t>)</w:t>
-            </w:r>
-          </w:p>
-        </w:tc>
-        <w:tc>
-          <w:tcPr>
-            <w:tcW w:w="973" w:type="pct"/>
-            <w:hideMark/>
-          </w:tcPr>
-          <w:p>
-            <w:pPr>
-              <w:rPr>
-                <w:rFonts w:ascii="Times New Roman" w:eastAsia="Times New Roman" w:hAnsi="Times New Roman" w:cs="Times New Roman"/>
-                <w:color w:val="212529"/>
-                <w:sz w:val="24"/>
-                <w:szCs w:val="24"/>
-              </w:rPr>
-            </w:pPr>
-            <w:r>
-              <w:rPr>
-                <w:rFonts w:ascii="Times New Roman" w:eastAsia="Times New Roman" w:hAnsi="Times New Roman" w:cs="Times New Roman"/>
-                <w:color w:val="212529"/>
-                <w:sz w:val="24"/>
-                <w:szCs w:val="24"/>
-              </w:rPr>
-              <w:t>20</w:t>
+              <w:t xml:space="preserve"> (CH 26)</w:t>
             </w:r>
           </w:p>
         </w:tc>
@@ -2294,49 +2380,6 @@
                 <w:szCs w:val="24"/>
               </w:rPr>
               <w:t>21</w:t>
-            </w:r>
-          </w:p>
-          <w:p>
-            <w:pPr>
-              <w:rPr>
-                <w:rFonts w:ascii="Times New Roman" w:eastAsia="Times New Roman" w:hAnsi="Times New Roman" w:cs="Times New Roman"/>
-                <w:sz w:val="24"/>
-                <w:szCs w:val="24"/>
-              </w:rPr>
-            </w:pPr>
-            <w:r>
-              <w:rPr>
-                <w:rFonts w:ascii="Times New Roman" w:eastAsia="Times New Roman" w:hAnsi="Times New Roman" w:cs="Times New Roman"/>
-                <w:sz w:val="24"/>
-                <w:szCs w:val="24"/>
-              </w:rPr>
-              <w:t>Greedy Algorithms -</w:t>
-            </w:r>
-          </w:p>
-          <w:p>
-            <w:pPr>
-              <w:rPr>
-                <w:rFonts w:ascii="Times New Roman" w:eastAsia="Times New Roman" w:hAnsi="Times New Roman" w:cs="Times New Roman"/>
-                <w:sz w:val="24"/>
-                <w:szCs w:val="24"/>
-              </w:rPr>
-            </w:pPr>
-            <w:r>
-              <w:rPr>
-                <w:rFonts w:ascii="Times New Roman" w:eastAsia="Times New Roman" w:hAnsi="Times New Roman" w:cs="Times New Roman"/>
-                <w:color w:val="212529"/>
-                <w:sz w:val="24"/>
-                <w:szCs w:val="24"/>
-              </w:rPr>
-              <w:t>Flow Rates</w:t>
-            </w:r>
-            <w:r>
-              <w:rPr>
-                <w:rFonts w:ascii="Times New Roman" w:eastAsia="Times New Roman" w:hAnsi="Times New Roman" w:cs="Times New Roman"/>
-                <w:sz w:val="24"/>
-                <w:szCs w:val="24"/>
-              </w:rPr>
-              <w:t xml:space="preserve"> </w:t>
             </w:r>
           </w:p>
           <w:p>
@@ -2454,6 +2497,60 @@
               <w:t>25</w:t>
             </w:r>
           </w:p>
+          <w:p>
+            <w:pPr>
+              <w:rPr>
+                <w:rFonts w:ascii="Times New Roman" w:eastAsia="Times New Roman" w:hAnsi="Times New Roman" w:cs="Times New Roman"/>
+                <w:color w:val="212529"/>
+                <w:sz w:val="24"/>
+                <w:szCs w:val="24"/>
+              </w:rPr>
+            </w:pPr>
+            <w:r>
+              <w:rPr>
+                <w:rFonts w:ascii="Times New Roman" w:eastAsia="Times New Roman" w:hAnsi="Times New Roman" w:cs="Times New Roman"/>
+                <w:color w:val="212529"/>
+                <w:sz w:val="24"/>
+                <w:szCs w:val="24"/>
+              </w:rPr>
+              <w:t>Greedy Algorithms – MSTs (CH 23)</w:t>
+            </w:r>
+          </w:p>
+          <w:p>
+            <w:pPr>
+              <w:rPr>
+                <w:rFonts w:ascii="Times New Roman" w:eastAsia="Times New Roman" w:hAnsi="Times New Roman" w:cs="Times New Roman"/>
+                <w:sz w:val="24"/>
+                <w:szCs w:val="24"/>
+              </w:rPr>
+            </w:pPr>
+            <w:r>
+              <w:rPr>
+                <w:rFonts w:ascii="Times New Roman" w:eastAsia="Times New Roman" w:hAnsi="Times New Roman" w:cs="Times New Roman"/>
+                <w:sz w:val="24"/>
+                <w:szCs w:val="24"/>
+              </w:rPr>
+              <w:t>PA #2 Due</w:t>
+            </w:r>
+          </w:p>
+          <w:p>
+            <w:pPr>
+              <w:rPr>
+                <w:rFonts w:ascii="Times New Roman" w:eastAsia="Times New Roman" w:hAnsi="Times New Roman" w:cs="Times New Roman"/>
+                <w:color w:val="212529"/>
+                <w:sz w:val="24"/>
+                <w:szCs w:val="24"/>
+              </w:rPr>
+            </w:pPr>
+            <w:r>
+              <w:rPr>
+                <w:rFonts w:ascii="Times New Roman" w:eastAsia="Times New Roman" w:hAnsi="Times New Roman" w:cs="Times New Roman"/>
+                <w:sz w:val="24"/>
+                <w:szCs w:val="24"/>
+              </w:rPr>
+              <w:t>PA #3 Assigned</w:t>
+            </w:r>
+          </w:p>
         </w:tc>
         <w:tc>
           <w:tcPr>
@@ -2488,50 +2585,6 @@
                 <w:szCs w:val="24"/>
               </w:rPr>
             </w:pPr>
-            <w:r>
-              <w:rPr>
-                <w:rFonts w:ascii="Times New Roman" w:eastAsia="Times New Roman" w:hAnsi="Times New Roman" w:cs="Times New Roman"/>
-                <w:color w:val="212529"/>
-                <w:sz w:val="24"/>
-                <w:szCs w:val="24"/>
-              </w:rPr>
-              <w:t>Greedy Algorithms – MSTs (CH 23)</w:t>
-            </w:r>
-          </w:p>
-          <w:p>
-            <w:pPr>
-              <w:rPr>
-                <w:rFonts w:ascii="Times New Roman" w:eastAsia="Times New Roman" w:hAnsi="Times New Roman" w:cs="Times New Roman"/>
-                <w:sz w:val="24"/>
-                <w:szCs w:val="24"/>
-              </w:rPr>
-            </w:pPr>
-            <w:r>
-              <w:rPr>
-                <w:rFonts w:ascii="Times New Roman" w:eastAsia="Times New Roman" w:hAnsi="Times New Roman" w:cs="Times New Roman"/>
-                <w:sz w:val="24"/>
-                <w:szCs w:val="24"/>
-              </w:rPr>
-              <w:t>PA #2 Due</w:t>
-            </w:r>
-          </w:p>
-          <w:p>
-            <w:pPr>
-              <w:rPr>
-                <w:rFonts w:ascii="Times New Roman" w:eastAsia="Times New Roman" w:hAnsi="Times New Roman" w:cs="Times New Roman"/>
-                <w:color w:val="212529"/>
-                <w:sz w:val="24"/>
-                <w:szCs w:val="24"/>
-              </w:rPr>
-            </w:pPr>
-            <w:r>
-              <w:rPr>
-                <w:rFonts w:ascii="Times New Roman" w:eastAsia="Times New Roman" w:hAnsi="Times New Roman" w:cs="Times New Roman"/>
-                <w:sz w:val="24"/>
-                <w:szCs w:val="24"/>
-              </w:rPr>
-              <w:t>PA #3 Assigned</w:t>
-            </w:r>
           </w:p>
         </w:tc>
         <w:tc>
@@ -2558,6 +2611,25 @@
               <w:t>27</w:t>
             </w:r>
           </w:p>
+          <w:p>
+            <w:pPr>
+              <w:rPr>
+                <w:rFonts w:ascii="Times New Roman" w:eastAsia="Times New Roman" w:hAnsi="Times New Roman" w:cs="Times New Roman"/>
+                <w:color w:val="212529"/>
+                <w:sz w:val="24"/>
+                <w:szCs w:val="24"/>
+              </w:rPr>
+            </w:pPr>
+            <w:r>
+              <w:rPr>
+                <w:rFonts w:ascii="Times New Roman" w:eastAsia="Times New Roman" w:hAnsi="Times New Roman" w:cs="Times New Roman"/>
+                <w:color w:val="212529"/>
+                <w:sz w:val="24"/>
+                <w:szCs w:val="24"/>
+              </w:rPr>
+              <w:t>Greedy Algorithms – MSTs</w:t>
+            </w:r>
+          </w:p>
         </w:tc>
         <w:tc>
           <w:tcPr>
@@ -2592,24 +2664,6 @@
                 <w:szCs w:val="24"/>
               </w:rPr>
             </w:pPr>
-            <w:r>
-              <w:rPr>
-                <w:rFonts w:ascii="Times New Roman" w:eastAsia="Times New Roman" w:hAnsi="Times New Roman" w:cs="Times New Roman"/>
-                <w:color w:val="212529"/>
-                <w:sz w:val="24"/>
-                <w:szCs w:val="24"/>
-              </w:rPr>
-              <w:t>Greedy Algorithms –</w:t>
-            </w:r>
-            <w:r>
-              <w:rPr>
-                <w:rFonts w:ascii="Times New Roman" w:eastAsia="Times New Roman" w:hAnsi="Times New Roman" w:cs="Times New Roman"/>
-                <w:color w:val="212529"/>
-                <w:sz w:val="24"/>
-                <w:szCs w:val="24"/>
-              </w:rPr>
-              <w:t xml:space="preserve"> MSTs</w:t>
-            </w:r>
           </w:p>
         </w:tc>
         <w:tc>
@@ -3043,31 +3097,6 @@
               <w:t>4</w:t>
             </w:r>
           </w:p>
-        </w:tc>
-        <w:tc>
-          <w:tcPr>
-            <w:tcW w:w="692" w:type="pct"/>
-            <w:hideMark/>
-          </w:tcPr>
-          <w:p>
-            <w:pPr>
-              <w:rPr>
-                <w:rFonts w:ascii="Times New Roman" w:eastAsia="Times New Roman" w:hAnsi="Times New Roman" w:cs="Times New Roman"/>
-                <w:color w:val="212529"/>
-                <w:sz w:val="24"/>
-                <w:szCs w:val="24"/>
-              </w:rPr>
-            </w:pPr>
-            <w:r>
-              <w:rPr>
-                <w:rFonts w:ascii="Times New Roman" w:eastAsia="Times New Roman" w:hAnsi="Times New Roman" w:cs="Times New Roman"/>
-                <w:color w:val="212529"/>
-                <w:sz w:val="24"/>
-                <w:szCs w:val="24"/>
-              </w:rPr>
-              <w:t>5</w:t>
-            </w:r>
-          </w:p>
           <w:p>
             <w:pPr>
               <w:rPr>
@@ -3101,6 +3130,41 @@
         </w:tc>
         <w:tc>
           <w:tcPr>
+            <w:tcW w:w="692" w:type="pct"/>
+            <w:hideMark/>
+          </w:tcPr>
+          <w:p>
+            <w:pPr>
+              <w:rPr>
+                <w:rFonts w:ascii="Times New Roman" w:eastAsia="Times New Roman" w:hAnsi="Times New Roman" w:cs="Times New Roman"/>
+                <w:color w:val="212529"/>
+                <w:sz w:val="24"/>
+                <w:szCs w:val="24"/>
+              </w:rPr>
+            </w:pPr>
+            <w:r>
+              <w:rPr>
+                <w:rFonts w:ascii="Times New Roman" w:eastAsia="Times New Roman" w:hAnsi="Times New Roman" w:cs="Times New Roman"/>
+                <w:color w:val="212529"/>
+                <w:sz w:val="24"/>
+                <w:szCs w:val="24"/>
+              </w:rPr>
+              <w:t>5</w:t>
+            </w:r>
+          </w:p>
+          <w:p>
+            <w:pPr>
+              <w:rPr>
+                <w:rFonts w:ascii="Times New Roman" w:eastAsia="Times New Roman" w:hAnsi="Times New Roman" w:cs="Times New Roman"/>
+                <w:color w:val="212529"/>
+                <w:sz w:val="24"/>
+                <w:szCs w:val="24"/>
+              </w:rPr>
+            </w:pPr>
+          </w:p>
+        </w:tc>
+        <w:tc>
+          <w:tcPr>
             <w:tcW w:w="973" w:type="pct"/>
             <w:hideMark/>
           </w:tcPr>
@@ -3121,31 +3185,6 @@
                 <w:szCs w:val="24"/>
               </w:rPr>
               <w:t>6</w:t>
-            </w:r>
-          </w:p>
-        </w:tc>
-        <w:tc>
-          <w:tcPr>
-            <w:tcW w:w="764" w:type="pct"/>
-            <w:hideMark/>
-          </w:tcPr>
-          <w:p>
-            <w:pPr>
-              <w:rPr>
-                <w:rFonts w:ascii="Times New Roman" w:eastAsia="Times New Roman" w:hAnsi="Times New Roman" w:cs="Times New Roman"/>
-                <w:color w:val="212529"/>
-                <w:sz w:val="24"/>
-                <w:szCs w:val="24"/>
-              </w:rPr>
-            </w:pPr>
-            <w:r>
-              <w:rPr>
-                <w:rFonts w:ascii="Times New Roman" w:eastAsia="Times New Roman" w:hAnsi="Times New Roman" w:cs="Times New Roman"/>
-                <w:color w:val="212529"/>
-                <w:sz w:val="24"/>
-                <w:szCs w:val="24"/>
-              </w:rPr>
-              <w:t>7</w:t>
             </w:r>
           </w:p>
           <w:p>
@@ -3181,6 +3220,41 @@
         </w:tc>
         <w:tc>
           <w:tcPr>
+            <w:tcW w:w="764" w:type="pct"/>
+            <w:hideMark/>
+          </w:tcPr>
+          <w:p>
+            <w:pPr>
+              <w:rPr>
+                <w:rFonts w:ascii="Times New Roman" w:eastAsia="Times New Roman" w:hAnsi="Times New Roman" w:cs="Times New Roman"/>
+                <w:color w:val="212529"/>
+                <w:sz w:val="24"/>
+                <w:szCs w:val="24"/>
+              </w:rPr>
+            </w:pPr>
+            <w:r>
+              <w:rPr>
+                <w:rFonts w:ascii="Times New Roman" w:eastAsia="Times New Roman" w:hAnsi="Times New Roman" w:cs="Times New Roman"/>
+                <w:color w:val="212529"/>
+                <w:sz w:val="24"/>
+                <w:szCs w:val="24"/>
+              </w:rPr>
+              <w:t>7</w:t>
+            </w:r>
+          </w:p>
+          <w:p>
+            <w:pPr>
+              <w:rPr>
+                <w:rFonts w:ascii="Times New Roman" w:eastAsia="Times New Roman" w:hAnsi="Times New Roman" w:cs="Times New Roman"/>
+                <w:color w:val="212529"/>
+                <w:sz w:val="24"/>
+                <w:szCs w:val="24"/>
+              </w:rPr>
+            </w:pPr>
+          </w:p>
+        </w:tc>
+        <w:tc>
+          <w:tcPr>
             <w:tcW w:w="515" w:type="pct"/>
             <w:hideMark/>
           </w:tcPr>
@@ -3281,31 +3355,6 @@
                 <w:szCs w:val="24"/>
               </w:rPr>
               <w:t>11</w:t>
-            </w:r>
-          </w:p>
-        </w:tc>
-        <w:tc>
-          <w:tcPr>
-            <w:tcW w:w="692" w:type="pct"/>
-            <w:hideMark/>
-          </w:tcPr>
-          <w:p>
-            <w:pPr>
-              <w:rPr>
-                <w:rFonts w:ascii="Times New Roman" w:eastAsia="Times New Roman" w:hAnsi="Times New Roman" w:cs="Times New Roman"/>
-                <w:color w:val="212529"/>
-                <w:sz w:val="24"/>
-                <w:szCs w:val="24"/>
-              </w:rPr>
-            </w:pPr>
-            <w:r>
-              <w:rPr>
-                <w:rFonts w:ascii="Times New Roman" w:eastAsia="Times New Roman" w:hAnsi="Times New Roman" w:cs="Times New Roman"/>
-                <w:color w:val="212529"/>
-                <w:sz w:val="24"/>
-                <w:szCs w:val="24"/>
-              </w:rPr>
-              <w:t>12</w:t>
             </w:r>
           </w:p>
           <w:p>
@@ -3379,6 +3428,41 @@
         </w:tc>
         <w:tc>
           <w:tcPr>
+            <w:tcW w:w="692" w:type="pct"/>
+            <w:hideMark/>
+          </w:tcPr>
+          <w:p>
+            <w:pPr>
+              <w:rPr>
+                <w:rFonts w:ascii="Times New Roman" w:eastAsia="Times New Roman" w:hAnsi="Times New Roman" w:cs="Times New Roman"/>
+                <w:color w:val="212529"/>
+                <w:sz w:val="24"/>
+                <w:szCs w:val="24"/>
+              </w:rPr>
+            </w:pPr>
+            <w:r>
+              <w:rPr>
+                <w:rFonts w:ascii="Times New Roman" w:eastAsia="Times New Roman" w:hAnsi="Times New Roman" w:cs="Times New Roman"/>
+                <w:color w:val="212529"/>
+                <w:sz w:val="24"/>
+                <w:szCs w:val="24"/>
+              </w:rPr>
+              <w:t>12</w:t>
+            </w:r>
+          </w:p>
+          <w:p>
+            <w:pPr>
+              <w:rPr>
+                <w:rFonts w:ascii="Times New Roman" w:eastAsia="Times New Roman" w:hAnsi="Times New Roman" w:cs="Times New Roman"/>
+                <w:color w:val="212529"/>
+                <w:sz w:val="24"/>
+                <w:szCs w:val="24"/>
+              </w:rPr>
+            </w:pPr>
+          </w:p>
+        </w:tc>
+        <w:tc>
+          <w:tcPr>
             <w:tcW w:w="973" w:type="pct"/>
             <w:hideMark/>
           </w:tcPr>
@@ -3399,31 +3483,6 @@
                 <w:szCs w:val="24"/>
               </w:rPr>
               <w:t>13</w:t>
-            </w:r>
-          </w:p>
-        </w:tc>
-        <w:tc>
-          <w:tcPr>
-            <w:tcW w:w="764" w:type="pct"/>
-            <w:hideMark/>
-          </w:tcPr>
-          <w:p>
-            <w:pPr>
-              <w:rPr>
-                <w:rFonts w:ascii="Times New Roman" w:eastAsia="Times New Roman" w:hAnsi="Times New Roman" w:cs="Times New Roman"/>
-                <w:color w:val="212529"/>
-                <w:sz w:val="24"/>
-                <w:szCs w:val="24"/>
-              </w:rPr>
-            </w:pPr>
-            <w:r>
-              <w:rPr>
-                <w:rFonts w:ascii="Times New Roman" w:eastAsia="Times New Roman" w:hAnsi="Times New Roman" w:cs="Times New Roman"/>
-                <w:color w:val="212529"/>
-                <w:sz w:val="24"/>
-                <w:szCs w:val="24"/>
-              </w:rPr>
-              <w:t>14</w:t>
             </w:r>
           </w:p>
           <w:p>
@@ -3469,6 +3528,41 @@
         </w:tc>
         <w:tc>
           <w:tcPr>
+            <w:tcW w:w="764" w:type="pct"/>
+            <w:hideMark/>
+          </w:tcPr>
+          <w:p>
+            <w:pPr>
+              <w:rPr>
+                <w:rFonts w:ascii="Times New Roman" w:eastAsia="Times New Roman" w:hAnsi="Times New Roman" w:cs="Times New Roman"/>
+                <w:color w:val="212529"/>
+                <w:sz w:val="24"/>
+                <w:szCs w:val="24"/>
+              </w:rPr>
+            </w:pPr>
+            <w:r>
+              <w:rPr>
+                <w:rFonts w:ascii="Times New Roman" w:eastAsia="Times New Roman" w:hAnsi="Times New Roman" w:cs="Times New Roman"/>
+                <w:color w:val="212529"/>
+                <w:sz w:val="24"/>
+                <w:szCs w:val="24"/>
+              </w:rPr>
+              <w:t>14</w:t>
+            </w:r>
+          </w:p>
+          <w:p>
+            <w:pPr>
+              <w:rPr>
+                <w:rFonts w:ascii="Times New Roman" w:eastAsia="Times New Roman" w:hAnsi="Times New Roman" w:cs="Times New Roman"/>
+                <w:color w:val="212529"/>
+                <w:sz w:val="24"/>
+                <w:szCs w:val="24"/>
+              </w:rPr>
+            </w:pPr>
+          </w:p>
+        </w:tc>
+        <w:tc>
+          <w:tcPr>
             <w:tcW w:w="515" w:type="pct"/>
             <w:hideMark/>
           </w:tcPr>
@@ -3846,6 +3940,24 @@
               <w:t>25</w:t>
             </w:r>
           </w:p>
+          <w:p>
+            <w:pPr>
+              <w:rPr>
+                <w:rFonts w:ascii="Times New Roman" w:eastAsia="Times New Roman" w:hAnsi="Times New Roman" w:cs="Times New Roman"/>
+                <w:color w:val="212529"/>
+                <w:sz w:val="24"/>
+                <w:szCs w:val="24"/>
+              </w:rPr>
+            </w:pPr>
+            <w:r>
+              <w:rPr>
+                <w:rFonts w:ascii="Times New Roman" w:eastAsia="Times New Roman" w:hAnsi="Times New Roman" w:cs="Times New Roman"/>
+                <w:sz w:val="24"/>
+                <w:szCs w:val="24"/>
+              </w:rPr>
+              <w:t>Dynamic Programming Basics (CH 15)</w:t>
+            </w:r>
+          </w:p>
         </w:tc>
         <w:tc>
           <w:tcPr>
@@ -3880,14 +3992,6 @@
                 <w:szCs w:val="24"/>
               </w:rPr>
             </w:pPr>
-            <w:r>
-              <w:rPr>
-                <w:rFonts w:ascii="Times New Roman" w:eastAsia="Times New Roman" w:hAnsi="Times New Roman" w:cs="Times New Roman"/>
-                <w:sz w:val="24"/>
-                <w:szCs w:val="24"/>
-              </w:rPr>
-              <w:t>Dynamic Programming Basics (CH 15)</w:t>
-            </w:r>
           </w:p>
         </w:tc>
         <w:tc>
@@ -3914,6 +4018,25 @@
               <w:t>27</w:t>
             </w:r>
           </w:p>
+          <w:p>
+            <w:pPr>
+              <w:rPr>
+                <w:rFonts w:ascii="Times New Roman" w:eastAsia="Times New Roman" w:hAnsi="Times New Roman" w:cs="Times New Roman"/>
+                <w:color w:val="212529"/>
+                <w:sz w:val="24"/>
+                <w:szCs w:val="24"/>
+              </w:rPr>
+            </w:pPr>
+            <w:r>
+              <w:rPr>
+                <w:rFonts w:ascii="Times New Roman" w:eastAsia="Times New Roman" w:hAnsi="Times New Roman" w:cs="Times New Roman"/>
+                <w:color w:val="212529"/>
+                <w:sz w:val="24"/>
+                <w:szCs w:val="24"/>
+              </w:rPr>
+              <w:t>Dynamic Programming – Rod Cutting</w:t>
+            </w:r>
+          </w:p>
         </w:tc>
         <w:tc>
           <w:tcPr>
@@ -3948,24 +4071,6 @@
                 <w:szCs w:val="24"/>
               </w:rPr>
             </w:pPr>
-            <w:r>
-              <w:rPr>
-                <w:rFonts w:ascii="Times New Roman" w:eastAsia="Times New Roman" w:hAnsi="Times New Roman" w:cs="Times New Roman"/>
-                <w:color w:val="212529"/>
-                <w:sz w:val="24"/>
-                <w:szCs w:val="24"/>
-              </w:rPr>
-              <w:t>Dynamic Programming – Rod Cutting</w:t>
-            </w:r>
-            <w:r>
-              <w:rPr>
-                <w:rFonts w:ascii="Times New Roman" w:eastAsia="Times New Roman" w:hAnsi="Times New Roman" w:cs="Times New Roman"/>
-                <w:color w:val="212529"/>
-                <w:sz w:val="24"/>
-                <w:szCs w:val="24"/>
-              </w:rPr>
-              <w:t xml:space="preserve"> </w:t>
-            </w:r>
           </w:p>
         </w:tc>
         <w:tc>
@@ -4049,18 +4154,18 @@
         <w:tblLook w:val="04A0" w:firstRow="1" w:lastRow="0" w:firstColumn="1" w:lastColumn="0" w:noHBand="0" w:noVBand="1"/>
       </w:tblPr>
       <w:tblGrid>
-        <w:gridCol w:w="1075"/>
-        <w:gridCol w:w="1709"/>
-        <w:gridCol w:w="2880"/>
-        <w:gridCol w:w="2059"/>
-        <w:gridCol w:w="1979"/>
-        <w:gridCol w:w="1334"/>
-        <w:gridCol w:w="1914"/>
+        <w:gridCol w:w="1072"/>
+        <w:gridCol w:w="2253"/>
+        <w:gridCol w:w="1342"/>
+        <w:gridCol w:w="3507"/>
+        <w:gridCol w:w="1536"/>
+        <w:gridCol w:w="1331"/>
+        <w:gridCol w:w="1909"/>
       </w:tblGrid>
       <w:tr>
         <w:tc>
           <w:tcPr>
-            <w:tcW w:w="415" w:type="pct"/>
+            <w:tcW w:w="414" w:type="pct"/>
             <w:hideMark/>
           </w:tcPr>
           <w:p>
@@ -4085,7 +4190,7 @@
         </w:tc>
         <w:tc>
           <w:tcPr>
-            <w:tcW w:w="660" w:type="pct"/>
+            <w:tcW w:w="870" w:type="pct"/>
             <w:hideMark/>
           </w:tcPr>
           <w:p>
@@ -4110,7 +4215,7 @@
         </w:tc>
         <w:tc>
           <w:tcPr>
-            <w:tcW w:w="1112" w:type="pct"/>
+            <w:tcW w:w="518" w:type="pct"/>
             <w:hideMark/>
           </w:tcPr>
           <w:p>
@@ -4135,7 +4240,7 @@
         </w:tc>
         <w:tc>
           <w:tcPr>
-            <w:tcW w:w="795" w:type="pct"/>
+            <w:tcW w:w="1354" w:type="pct"/>
             <w:hideMark/>
           </w:tcPr>
           <w:p>
@@ -4160,7 +4265,7 @@
         </w:tc>
         <w:tc>
           <w:tcPr>
-            <w:tcW w:w="764" w:type="pct"/>
+            <w:tcW w:w="593" w:type="pct"/>
             <w:hideMark/>
           </w:tcPr>
           <w:p>
@@ -4185,7 +4290,7 @@
         </w:tc>
         <w:tc>
           <w:tcPr>
-            <w:tcW w:w="515" w:type="pct"/>
+            <w:tcW w:w="514" w:type="pct"/>
             <w:hideMark/>
           </w:tcPr>
           <w:p>
@@ -4210,7 +4315,7 @@
         </w:tc>
         <w:tc>
           <w:tcPr>
-            <w:tcW w:w="739" w:type="pct"/>
+            <w:tcW w:w="738" w:type="pct"/>
             <w:hideMark/>
           </w:tcPr>
           <w:p>
@@ -4240,23 +4345,23 @@
         </w:trPr>
         <w:tc>
           <w:tcPr>
-            <w:tcW w:w="415" w:type="pct"/>
-            <w:hideMark/>
-          </w:tcPr>
-          <w:p>
-            <w:pPr>
-              <w:rPr>
-                <w:rFonts w:ascii="Times New Roman" w:eastAsia="Times New Roman" w:hAnsi="Times New Roman" w:cs="Times New Roman"/>
-                <w:color w:val="212529"/>
-                <w:sz w:val="24"/>
-                <w:szCs w:val="24"/>
-              </w:rPr>
-            </w:pPr>
-          </w:p>
-        </w:tc>
-        <w:tc>
-          <w:tcPr>
-            <w:tcW w:w="660" w:type="pct"/>
+            <w:tcW w:w="414" w:type="pct"/>
+            <w:hideMark/>
+          </w:tcPr>
+          <w:p>
+            <w:pPr>
+              <w:rPr>
+                <w:rFonts w:ascii="Times New Roman" w:eastAsia="Times New Roman" w:hAnsi="Times New Roman" w:cs="Times New Roman"/>
+                <w:color w:val="212529"/>
+                <w:sz w:val="24"/>
+                <w:szCs w:val="24"/>
+              </w:rPr>
+            </w:pPr>
+          </w:p>
+        </w:tc>
+        <w:tc>
+          <w:tcPr>
+            <w:tcW w:w="870" w:type="pct"/>
             <w:hideMark/>
           </w:tcPr>
           <w:p>
@@ -4300,7 +4405,7 @@
         </w:tc>
         <w:tc>
           <w:tcPr>
-            <w:tcW w:w="1112" w:type="pct"/>
+            <w:tcW w:w="518" w:type="pct"/>
             <w:hideMark/>
           </w:tcPr>
           <w:p>
@@ -4331,6 +4436,41 @@
                 <w:szCs w:val="24"/>
               </w:rPr>
             </w:pPr>
+          </w:p>
+        </w:tc>
+        <w:tc>
+          <w:tcPr>
+            <w:tcW w:w="1354" w:type="pct"/>
+            <w:hideMark/>
+          </w:tcPr>
+          <w:p>
+            <w:pPr>
+              <w:rPr>
+                <w:rFonts w:ascii="Times New Roman" w:eastAsia="Times New Roman" w:hAnsi="Times New Roman" w:cs="Times New Roman"/>
+                <w:color w:val="212529"/>
+                <w:sz w:val="24"/>
+                <w:szCs w:val="24"/>
+              </w:rPr>
+            </w:pPr>
+            <w:r>
+              <w:rPr>
+                <w:rFonts w:ascii="Times New Roman" w:eastAsia="Times New Roman" w:hAnsi="Times New Roman" w:cs="Times New Roman"/>
+                <w:color w:val="212529"/>
+                <w:sz w:val="24"/>
+                <w:szCs w:val="24"/>
+              </w:rPr>
+              <w:t>3</w:t>
+            </w:r>
+          </w:p>
+          <w:p>
+            <w:pPr>
+              <w:rPr>
+                <w:rFonts w:ascii="Times New Roman" w:eastAsia="Times New Roman" w:hAnsi="Times New Roman" w:cs="Times New Roman"/>
+                <w:color w:val="212529"/>
+                <w:sz w:val="24"/>
+                <w:szCs w:val="24"/>
+              </w:rPr>
+            </w:pPr>
             <w:r>
               <w:rPr>
                 <w:rFonts w:ascii="Times New Roman" w:eastAsia="Times New Roman" w:hAnsi="Times New Roman" w:cs="Times New Roman"/>
@@ -4401,32 +4541,7 @@
         </w:tc>
         <w:tc>
           <w:tcPr>
-            <w:tcW w:w="795" w:type="pct"/>
-            <w:hideMark/>
-          </w:tcPr>
-          <w:p>
-            <w:pPr>
-              <w:rPr>
-                <w:rFonts w:ascii="Times New Roman" w:eastAsia="Times New Roman" w:hAnsi="Times New Roman" w:cs="Times New Roman"/>
-                <w:color w:val="212529"/>
-                <w:sz w:val="24"/>
-                <w:szCs w:val="24"/>
-              </w:rPr>
-            </w:pPr>
-            <w:r>
-              <w:rPr>
-                <w:rFonts w:ascii="Times New Roman" w:eastAsia="Times New Roman" w:hAnsi="Times New Roman" w:cs="Times New Roman"/>
-                <w:color w:val="212529"/>
-                <w:sz w:val="24"/>
-                <w:szCs w:val="24"/>
-              </w:rPr>
-              <w:t>3</w:t>
-            </w:r>
-          </w:p>
-        </w:tc>
-        <w:tc>
-          <w:tcPr>
-            <w:tcW w:w="764" w:type="pct"/>
+            <w:tcW w:w="593" w:type="pct"/>
             <w:hideMark/>
           </w:tcPr>
           <w:p>
@@ -4457,6 +4572,121 @@
                 <w:szCs w:val="24"/>
               </w:rPr>
             </w:pPr>
+          </w:p>
+        </w:tc>
+        <w:tc>
+          <w:tcPr>
+            <w:tcW w:w="514" w:type="pct"/>
+            <w:hideMark/>
+          </w:tcPr>
+          <w:p>
+            <w:pPr>
+              <w:rPr>
+                <w:rFonts w:ascii="Times New Roman" w:eastAsia="Times New Roman" w:hAnsi="Times New Roman" w:cs="Times New Roman"/>
+                <w:color w:val="212529"/>
+                <w:sz w:val="24"/>
+                <w:szCs w:val="24"/>
+              </w:rPr>
+            </w:pPr>
+            <w:r>
+              <w:rPr>
+                <w:rFonts w:ascii="Times New Roman" w:eastAsia="Times New Roman" w:hAnsi="Times New Roman" w:cs="Times New Roman"/>
+                <w:color w:val="212529"/>
+                <w:sz w:val="24"/>
+                <w:szCs w:val="24"/>
+              </w:rPr>
+              <w:t>5</w:t>
+            </w:r>
+          </w:p>
+        </w:tc>
+        <w:tc>
+          <w:tcPr>
+            <w:tcW w:w="738" w:type="pct"/>
+            <w:hideMark/>
+          </w:tcPr>
+          <w:p>
+            <w:pPr>
+              <w:rPr>
+                <w:rFonts w:ascii="Times New Roman" w:eastAsia="Times New Roman" w:hAnsi="Times New Roman" w:cs="Times New Roman"/>
+                <w:color w:val="212529"/>
+                <w:sz w:val="24"/>
+                <w:szCs w:val="24"/>
+              </w:rPr>
+            </w:pPr>
+            <w:r>
+              <w:rPr>
+                <w:rFonts w:ascii="Times New Roman" w:eastAsia="Times New Roman" w:hAnsi="Times New Roman" w:cs="Times New Roman"/>
+                <w:color w:val="212529"/>
+                <w:sz w:val="24"/>
+                <w:szCs w:val="24"/>
+              </w:rPr>
+              <w:t>6</w:t>
+            </w:r>
+          </w:p>
+        </w:tc>
+      </w:tr>
+      <w:tr>
+        <w:trPr>
+          <w:trHeight w:val="1584"/>
+        </w:trPr>
+        <w:tc>
+          <w:tcPr>
+            <w:tcW w:w="414" w:type="pct"/>
+            <w:hideMark/>
+          </w:tcPr>
+          <w:p>
+            <w:pPr>
+              <w:rPr>
+                <w:rFonts w:ascii="Times New Roman" w:eastAsia="Times New Roman" w:hAnsi="Times New Roman" w:cs="Times New Roman"/>
+                <w:color w:val="212529"/>
+                <w:sz w:val="24"/>
+                <w:szCs w:val="24"/>
+              </w:rPr>
+            </w:pPr>
+            <w:r>
+              <w:rPr>
+                <w:rFonts w:ascii="Times New Roman" w:eastAsia="Times New Roman" w:hAnsi="Times New Roman" w:cs="Times New Roman"/>
+                <w:color w:val="212529"/>
+                <w:sz w:val="24"/>
+                <w:szCs w:val="24"/>
+              </w:rPr>
+              <w:t>7</w:t>
+            </w:r>
+          </w:p>
+        </w:tc>
+        <w:tc>
+          <w:tcPr>
+            <w:tcW w:w="870" w:type="pct"/>
+            <w:hideMark/>
+          </w:tcPr>
+          <w:p>
+            <w:pPr>
+              <w:rPr>
+                <w:rFonts w:ascii="Times New Roman" w:eastAsia="Times New Roman" w:hAnsi="Times New Roman" w:cs="Times New Roman"/>
+                <w:color w:val="212529"/>
+                <w:sz w:val="24"/>
+                <w:szCs w:val="24"/>
+              </w:rPr>
+            </w:pPr>
+            <w:r>
+              <w:rPr>
+                <w:rFonts w:ascii="Times New Roman" w:eastAsia="Times New Roman" w:hAnsi="Times New Roman" w:cs="Times New Roman"/>
+                <w:color w:val="212529"/>
+                <w:sz w:val="24"/>
+                <w:szCs w:val="24"/>
+              </w:rPr>
+              <w:t>8</w:t>
+            </w:r>
+          </w:p>
+          <w:p>
+            <w:pPr>
+              <w:rPr>
+                <w:rFonts w:ascii="Times New Roman" w:eastAsia="Times New Roman" w:hAnsi="Times New Roman" w:cs="Times New Roman"/>
+                <w:color w:val="212529"/>
+                <w:sz w:val="24"/>
+                <w:szCs w:val="24"/>
+              </w:rPr>
+            </w:pPr>
             <w:r>
               <w:rPr>
                 <w:rFonts w:ascii="Times New Roman" w:eastAsia="Times New Roman" w:hAnsi="Times New Roman" w:cs="Times New Roman"/>
@@ -4467,6 +4697,7 @@
               <w:t xml:space="preserve">Dynamic Programming – </w:t>
             </w:r>
             <w:hyperlink r:id="rId8" w:history="1">
+              <w:proofErr w:type="spellStart"/>
               <w:r>
                 <w:rPr>
                   <w:rStyle w:val="Hyperlink"/>
@@ -4474,169 +4705,9 @@
                   <w:sz w:val="24"/>
                   <w:szCs w:val="24"/>
                 </w:rPr>
-                <w:t>Levenshtein Distance</w:t>
+                <w:t>Levenshtein</w:t>
               </w:r>
-            </w:hyperlink>
-          </w:p>
-          <w:p>
-            <w:pPr>
-              <w:rPr>
-                <w:rFonts w:ascii="Times New Roman" w:eastAsia="Times New Roman" w:hAnsi="Times New Roman" w:cs="Times New Roman"/>
-                <w:color w:val="212529"/>
-                <w:sz w:val="24"/>
-                <w:szCs w:val="24"/>
-              </w:rPr>
-            </w:pPr>
-          </w:p>
-        </w:tc>
-        <w:tc>
-          <w:tcPr>
-            <w:tcW w:w="515" w:type="pct"/>
-            <w:hideMark/>
-          </w:tcPr>
-          <w:p>
-            <w:pPr>
-              <w:rPr>
-                <w:rFonts w:ascii="Times New Roman" w:eastAsia="Times New Roman" w:hAnsi="Times New Roman" w:cs="Times New Roman"/>
-                <w:color w:val="212529"/>
-                <w:sz w:val="24"/>
-                <w:szCs w:val="24"/>
-              </w:rPr>
-            </w:pPr>
-            <w:r>
-              <w:rPr>
-                <w:rFonts w:ascii="Times New Roman" w:eastAsia="Times New Roman" w:hAnsi="Times New Roman" w:cs="Times New Roman"/>
-                <w:color w:val="212529"/>
-                <w:sz w:val="24"/>
-                <w:szCs w:val="24"/>
-              </w:rPr>
-              <w:t>5</w:t>
-            </w:r>
-          </w:p>
-        </w:tc>
-        <w:tc>
-          <w:tcPr>
-            <w:tcW w:w="739" w:type="pct"/>
-            <w:hideMark/>
-          </w:tcPr>
-          <w:p>
-            <w:pPr>
-              <w:rPr>
-                <w:rFonts w:ascii="Times New Roman" w:eastAsia="Times New Roman" w:hAnsi="Times New Roman" w:cs="Times New Roman"/>
-                <w:color w:val="212529"/>
-                <w:sz w:val="24"/>
-                <w:szCs w:val="24"/>
-              </w:rPr>
-            </w:pPr>
-            <w:r>
-              <w:rPr>
-                <w:rFonts w:ascii="Times New Roman" w:eastAsia="Times New Roman" w:hAnsi="Times New Roman" w:cs="Times New Roman"/>
-                <w:color w:val="212529"/>
-                <w:sz w:val="24"/>
-                <w:szCs w:val="24"/>
-              </w:rPr>
-              <w:t>6</w:t>
-            </w:r>
-          </w:p>
-        </w:tc>
-      </w:tr>
-      <w:tr>
-        <w:trPr>
-          <w:trHeight w:val="1584"/>
-        </w:trPr>
-        <w:tc>
-          <w:tcPr>
-            <w:tcW w:w="415" w:type="pct"/>
-            <w:hideMark/>
-          </w:tcPr>
-          <w:p>
-            <w:pPr>
-              <w:rPr>
-                <w:rFonts w:ascii="Times New Roman" w:eastAsia="Times New Roman" w:hAnsi="Times New Roman" w:cs="Times New Roman"/>
-                <w:color w:val="212529"/>
-                <w:sz w:val="24"/>
-                <w:szCs w:val="24"/>
-              </w:rPr>
-            </w:pPr>
-            <w:r>
-              <w:rPr>
-                <w:rFonts w:ascii="Times New Roman" w:eastAsia="Times New Roman" w:hAnsi="Times New Roman" w:cs="Times New Roman"/>
-                <w:color w:val="212529"/>
-                <w:sz w:val="24"/>
-                <w:szCs w:val="24"/>
-              </w:rPr>
-              <w:t>7</w:t>
-            </w:r>
-          </w:p>
-        </w:tc>
-        <w:tc>
-          <w:tcPr>
-            <w:tcW w:w="660" w:type="pct"/>
-            <w:hideMark/>
-          </w:tcPr>
-          <w:p>
-            <w:pPr>
-              <w:rPr>
-                <w:rFonts w:ascii="Times New Roman" w:eastAsia="Times New Roman" w:hAnsi="Times New Roman" w:cs="Times New Roman"/>
-                <w:color w:val="212529"/>
-                <w:sz w:val="24"/>
-                <w:szCs w:val="24"/>
-              </w:rPr>
-            </w:pPr>
-            <w:r>
-              <w:rPr>
-                <w:rFonts w:ascii="Times New Roman" w:eastAsia="Times New Roman" w:hAnsi="Times New Roman" w:cs="Times New Roman"/>
-                <w:color w:val="212529"/>
-                <w:sz w:val="24"/>
-                <w:szCs w:val="24"/>
-              </w:rPr>
-              <w:t>8</w:t>
-            </w:r>
-          </w:p>
-        </w:tc>
-        <w:tc>
-          <w:tcPr>
-            <w:tcW w:w="1112" w:type="pct"/>
-            <w:hideMark/>
-          </w:tcPr>
-          <w:p>
-            <w:pPr>
-              <w:rPr>
-                <w:rFonts w:ascii="Times New Roman" w:eastAsia="Times New Roman" w:hAnsi="Times New Roman" w:cs="Times New Roman"/>
-                <w:color w:val="212529"/>
-                <w:sz w:val="24"/>
-                <w:szCs w:val="24"/>
-              </w:rPr>
-            </w:pPr>
-            <w:r>
-              <w:rPr>
-                <w:rFonts w:ascii="Times New Roman" w:eastAsia="Times New Roman" w:hAnsi="Times New Roman" w:cs="Times New Roman"/>
-                <w:color w:val="212529"/>
-                <w:sz w:val="24"/>
-                <w:szCs w:val="24"/>
-              </w:rPr>
-              <w:t>9</w:t>
-            </w:r>
-          </w:p>
-          <w:p>
-            <w:pPr>
-              <w:rPr>
-                <w:rFonts w:ascii="Times New Roman" w:eastAsia="Times New Roman" w:hAnsi="Times New Roman" w:cs="Times New Roman"/>
-                <w:color w:val="212529"/>
-                <w:sz w:val="24"/>
-                <w:szCs w:val="24"/>
-              </w:rPr>
-            </w:pPr>
-            <w:r>
-              <w:rPr>
-                <w:rFonts w:ascii="Times New Roman" w:eastAsia="Times New Roman" w:hAnsi="Times New Roman" w:cs="Times New Roman"/>
-                <w:color w:val="212529"/>
-                <w:sz w:val="24"/>
-                <w:szCs w:val="24"/>
-              </w:rPr>
-              <w:t xml:space="preserve">Dynamic Programming – </w:t>
-            </w:r>
-            <w:hyperlink r:id="rId9" w:history="1">
+              <w:proofErr w:type="spellEnd"/>
               <w:r>
                 <w:rPr>
                   <w:rStyle w:val="Hyperlink"/>
@@ -4644,14 +4715,49 @@
                   <w:sz w:val="24"/>
                   <w:szCs w:val="24"/>
                 </w:rPr>
-                <w:t>Levenshtein Distance</w:t>
+                <w:t xml:space="preserve"> Distance</w:t>
               </w:r>
             </w:hyperlink>
           </w:p>
         </w:tc>
         <w:tc>
           <w:tcPr>
-            <w:tcW w:w="795" w:type="pct"/>
+            <w:tcW w:w="518" w:type="pct"/>
+            <w:hideMark/>
+          </w:tcPr>
+          <w:p>
+            <w:pPr>
+              <w:rPr>
+                <w:rFonts w:ascii="Times New Roman" w:eastAsia="Times New Roman" w:hAnsi="Times New Roman" w:cs="Times New Roman"/>
+                <w:color w:val="212529"/>
+                <w:sz w:val="24"/>
+                <w:szCs w:val="24"/>
+              </w:rPr>
+            </w:pPr>
+            <w:r>
+              <w:rPr>
+                <w:rFonts w:ascii="Times New Roman" w:eastAsia="Times New Roman" w:hAnsi="Times New Roman" w:cs="Times New Roman"/>
+                <w:color w:val="212529"/>
+                <w:sz w:val="24"/>
+                <w:szCs w:val="24"/>
+              </w:rPr>
+              <w:t>9</w:t>
+            </w:r>
+          </w:p>
+          <w:p>
+            <w:pPr>
+              <w:rPr>
+                <w:rFonts w:ascii="Times New Roman" w:eastAsia="Times New Roman" w:hAnsi="Times New Roman" w:cs="Times New Roman"/>
+                <w:color w:val="212529"/>
+                <w:sz w:val="24"/>
+                <w:szCs w:val="24"/>
+              </w:rPr>
+            </w:pPr>
+          </w:p>
+        </w:tc>
+        <w:tc>
+          <w:tcPr>
+            <w:tcW w:w="1354" w:type="pct"/>
             <w:hideMark/>
           </w:tcPr>
           <w:p>
@@ -4673,31 +4779,6 @@
               <w:t>10</w:t>
             </w:r>
           </w:p>
-        </w:tc>
-        <w:tc>
-          <w:tcPr>
-            <w:tcW w:w="764" w:type="pct"/>
-            <w:hideMark/>
-          </w:tcPr>
-          <w:p>
-            <w:pPr>
-              <w:rPr>
-                <w:rFonts w:ascii="Times New Roman" w:eastAsia="Times New Roman" w:hAnsi="Times New Roman" w:cs="Times New Roman"/>
-                <w:color w:val="212529"/>
-                <w:sz w:val="24"/>
-                <w:szCs w:val="24"/>
-              </w:rPr>
-            </w:pPr>
-            <w:r>
-              <w:rPr>
-                <w:rFonts w:ascii="Times New Roman" w:eastAsia="Times New Roman" w:hAnsi="Times New Roman" w:cs="Times New Roman"/>
-                <w:color w:val="212529"/>
-                <w:sz w:val="24"/>
-                <w:szCs w:val="24"/>
-              </w:rPr>
-              <w:t>11</w:t>
-            </w:r>
-          </w:p>
           <w:p>
             <w:pPr>
               <w:rPr>
@@ -4716,7 +4797,8 @@
               </w:rPr>
               <w:t xml:space="preserve">Dynamic Programming – </w:t>
             </w:r>
-            <w:hyperlink r:id="rId10" w:history="1">
+            <w:hyperlink r:id="rId9" w:history="1">
+              <w:proofErr w:type="spellStart"/>
               <w:r>
                 <w:rPr>
                   <w:rStyle w:val="Hyperlink"/>
@@ -4724,7 +4806,17 @@
                   <w:sz w:val="24"/>
                   <w:szCs w:val="24"/>
                 </w:rPr>
-                <w:t>Levenshtein Distance</w:t>
+                <w:t>Levenshtein</w:t>
+              </w:r>
+              <w:proofErr w:type="spellEnd"/>
+              <w:r>
+                <w:rPr>
+                  <w:rStyle w:val="Hyperlink"/>
+                  <w:rFonts w:ascii="Times New Roman" w:eastAsia="Times New Roman" w:hAnsi="Times New Roman" w:cs="Times New Roman"/>
+                  <w:sz w:val="24"/>
+                  <w:szCs w:val="24"/>
+                </w:rPr>
+                <w:t xml:space="preserve"> Distance</w:t>
               </w:r>
             </w:hyperlink>
           </w:p>
@@ -4741,7 +4833,42 @@
         </w:tc>
         <w:tc>
           <w:tcPr>
-            <w:tcW w:w="515" w:type="pct"/>
+            <w:tcW w:w="593" w:type="pct"/>
+            <w:hideMark/>
+          </w:tcPr>
+          <w:p>
+            <w:pPr>
+              <w:rPr>
+                <w:rFonts w:ascii="Times New Roman" w:eastAsia="Times New Roman" w:hAnsi="Times New Roman" w:cs="Times New Roman"/>
+                <w:color w:val="212529"/>
+                <w:sz w:val="24"/>
+                <w:szCs w:val="24"/>
+              </w:rPr>
+            </w:pPr>
+            <w:r>
+              <w:rPr>
+                <w:rFonts w:ascii="Times New Roman" w:eastAsia="Times New Roman" w:hAnsi="Times New Roman" w:cs="Times New Roman"/>
+                <w:color w:val="212529"/>
+                <w:sz w:val="24"/>
+                <w:szCs w:val="24"/>
+              </w:rPr>
+              <w:t>11</w:t>
+            </w:r>
+          </w:p>
+          <w:p>
+            <w:pPr>
+              <w:rPr>
+                <w:rFonts w:ascii="Times New Roman" w:eastAsia="Times New Roman" w:hAnsi="Times New Roman" w:cs="Times New Roman"/>
+                <w:color w:val="212529"/>
+                <w:sz w:val="24"/>
+                <w:szCs w:val="24"/>
+              </w:rPr>
+            </w:pPr>
+          </w:p>
+        </w:tc>
+        <w:tc>
+          <w:tcPr>
+            <w:tcW w:w="514" w:type="pct"/>
             <w:hideMark/>
           </w:tcPr>
           <w:p>
@@ -4766,7 +4893,7 @@
         </w:tc>
         <w:tc>
           <w:tcPr>
-            <w:tcW w:w="739" w:type="pct"/>
+            <w:tcW w:w="738" w:type="pct"/>
             <w:hideMark/>
           </w:tcPr>
           <w:p>
@@ -4796,7 +4923,7 @@
         </w:trPr>
         <w:tc>
           <w:tcPr>
-            <w:tcW w:w="415" w:type="pct"/>
+            <w:tcW w:w="414" w:type="pct"/>
             <w:hideMark/>
           </w:tcPr>
           <w:p>
@@ -4821,7 +4948,7 @@
         </w:tc>
         <w:tc>
           <w:tcPr>
-            <w:tcW w:w="660" w:type="pct"/>
+            <w:tcW w:w="870" w:type="pct"/>
             <w:hideMark/>
           </w:tcPr>
           <w:p>
@@ -4843,31 +4970,6 @@
               <w:t>15</w:t>
             </w:r>
           </w:p>
-        </w:tc>
-        <w:tc>
-          <w:tcPr>
-            <w:tcW w:w="1112" w:type="pct"/>
-            <w:hideMark/>
-          </w:tcPr>
-          <w:p>
-            <w:pPr>
-              <w:rPr>
-                <w:rFonts w:ascii="Times New Roman" w:eastAsia="Times New Roman" w:hAnsi="Times New Roman" w:cs="Times New Roman"/>
-                <w:color w:val="212529"/>
-                <w:sz w:val="24"/>
-                <w:szCs w:val="24"/>
-              </w:rPr>
-            </w:pPr>
-            <w:r>
-              <w:rPr>
-                <w:rFonts w:ascii="Times New Roman" w:eastAsia="Times New Roman" w:hAnsi="Times New Roman" w:cs="Times New Roman"/>
-                <w:color w:val="212529"/>
-                <w:sz w:val="24"/>
-                <w:szCs w:val="24"/>
-              </w:rPr>
-              <w:t>16</w:t>
-            </w:r>
-          </w:p>
           <w:p>
             <w:pPr>
               <w:rPr>
@@ -4886,7 +4988,7 @@
               </w:rPr>
               <w:t>Dynamic Programming –Needleman-Wunch (</w:t>
             </w:r>
-            <w:hyperlink r:id="rId11" w:history="1">
+            <w:hyperlink r:id="rId10" w:history="1">
               <w:r>
                 <w:rPr>
                   <w:rStyle w:val="Hyperlink"/>
@@ -4906,7 +5008,7 @@
               </w:rPr>
               <w:t xml:space="preserve">, </w:t>
             </w:r>
-            <w:hyperlink r:id="rId12" w:history="1">
+            <w:hyperlink r:id="rId11" w:history="1">
               <w:r>
                 <w:rPr>
                   <w:rStyle w:val="Hyperlink"/>
@@ -4968,7 +5070,42 @@
         </w:tc>
         <w:tc>
           <w:tcPr>
-            <w:tcW w:w="795" w:type="pct"/>
+            <w:tcW w:w="518" w:type="pct"/>
+            <w:hideMark/>
+          </w:tcPr>
+          <w:p>
+            <w:pPr>
+              <w:rPr>
+                <w:rFonts w:ascii="Times New Roman" w:eastAsia="Times New Roman" w:hAnsi="Times New Roman" w:cs="Times New Roman"/>
+                <w:color w:val="212529"/>
+                <w:sz w:val="24"/>
+                <w:szCs w:val="24"/>
+              </w:rPr>
+            </w:pPr>
+            <w:r>
+              <w:rPr>
+                <w:rFonts w:ascii="Times New Roman" w:eastAsia="Times New Roman" w:hAnsi="Times New Roman" w:cs="Times New Roman"/>
+                <w:color w:val="212529"/>
+                <w:sz w:val="24"/>
+                <w:szCs w:val="24"/>
+              </w:rPr>
+              <w:t>16</w:t>
+            </w:r>
+          </w:p>
+          <w:p>
+            <w:pPr>
+              <w:rPr>
+                <w:rFonts w:ascii="Times New Roman" w:eastAsia="Times New Roman" w:hAnsi="Times New Roman" w:cs="Times New Roman"/>
+                <w:color w:val="212529"/>
+                <w:sz w:val="24"/>
+                <w:szCs w:val="24"/>
+              </w:rPr>
+            </w:pPr>
+          </w:p>
+        </w:tc>
+        <w:tc>
+          <w:tcPr>
+            <w:tcW w:w="1354" w:type="pct"/>
             <w:hideMark/>
           </w:tcPr>
           <w:p>
@@ -4990,31 +5127,6 @@
               <w:t>17</w:t>
             </w:r>
           </w:p>
-        </w:tc>
-        <w:tc>
-          <w:tcPr>
-            <w:tcW w:w="764" w:type="pct"/>
-            <w:hideMark/>
-          </w:tcPr>
-          <w:p>
-            <w:pPr>
-              <w:rPr>
-                <w:rFonts w:ascii="Times New Roman" w:eastAsia="Times New Roman" w:hAnsi="Times New Roman" w:cs="Times New Roman"/>
-                <w:color w:val="212529"/>
-                <w:sz w:val="24"/>
-                <w:szCs w:val="24"/>
-              </w:rPr>
-            </w:pPr>
-            <w:r>
-              <w:rPr>
-                <w:rFonts w:ascii="Times New Roman" w:eastAsia="Times New Roman" w:hAnsi="Times New Roman" w:cs="Times New Roman"/>
-                <w:color w:val="212529"/>
-                <w:sz w:val="24"/>
-                <w:szCs w:val="24"/>
-              </w:rPr>
-              <w:t>18</w:t>
-            </w:r>
-          </w:p>
           <w:p>
             <w:pPr>
               <w:rPr>
@@ -5033,7 +5145,7 @@
               </w:rPr>
               <w:t>Dynamic Programming –Needleman-Wunch (</w:t>
             </w:r>
-            <w:hyperlink r:id="rId13" w:history="1">
+            <w:hyperlink r:id="rId12" w:history="1">
               <w:r>
                 <w:rPr>
                   <w:rStyle w:val="Hyperlink"/>
@@ -5053,7 +5165,7 @@
               </w:rPr>
               <w:t xml:space="preserve">, </w:t>
             </w:r>
-            <w:hyperlink r:id="rId14" w:history="1">
+            <w:hyperlink r:id="rId13" w:history="1">
               <w:r>
                 <w:rPr>
                   <w:rStyle w:val="Hyperlink"/>
@@ -5077,7 +5189,42 @@
         </w:tc>
         <w:tc>
           <w:tcPr>
-            <w:tcW w:w="515" w:type="pct"/>
+            <w:tcW w:w="593" w:type="pct"/>
+            <w:hideMark/>
+          </w:tcPr>
+          <w:p>
+            <w:pPr>
+              <w:rPr>
+                <w:rFonts w:ascii="Times New Roman" w:eastAsia="Times New Roman" w:hAnsi="Times New Roman" w:cs="Times New Roman"/>
+                <w:color w:val="212529"/>
+                <w:sz w:val="24"/>
+                <w:szCs w:val="24"/>
+              </w:rPr>
+            </w:pPr>
+            <w:r>
+              <w:rPr>
+                <w:rFonts w:ascii="Times New Roman" w:eastAsia="Times New Roman" w:hAnsi="Times New Roman" w:cs="Times New Roman"/>
+                <w:color w:val="212529"/>
+                <w:sz w:val="24"/>
+                <w:szCs w:val="24"/>
+              </w:rPr>
+              <w:t>18</w:t>
+            </w:r>
+          </w:p>
+          <w:p>
+            <w:pPr>
+              <w:rPr>
+                <w:rFonts w:ascii="Times New Roman" w:eastAsia="Times New Roman" w:hAnsi="Times New Roman" w:cs="Times New Roman"/>
+                <w:color w:val="212529"/>
+                <w:sz w:val="24"/>
+                <w:szCs w:val="24"/>
+              </w:rPr>
+            </w:pPr>
+          </w:p>
+        </w:tc>
+        <w:tc>
+          <w:tcPr>
+            <w:tcW w:w="514" w:type="pct"/>
             <w:hideMark/>
           </w:tcPr>
           <w:p>
@@ -5102,7 +5249,7 @@
         </w:tc>
         <w:tc>
           <w:tcPr>
-            <w:tcW w:w="739" w:type="pct"/>
+            <w:tcW w:w="738" w:type="pct"/>
             <w:hideMark/>
           </w:tcPr>
           <w:p>
@@ -5132,7 +5279,7 @@
         </w:trPr>
         <w:tc>
           <w:tcPr>
-            <w:tcW w:w="415" w:type="pct"/>
+            <w:tcW w:w="414" w:type="pct"/>
             <w:hideMark/>
           </w:tcPr>
           <w:p>
@@ -5157,7 +5304,7 @@
         </w:tc>
         <w:tc>
           <w:tcPr>
-            <w:tcW w:w="660" w:type="pct"/>
+            <w:tcW w:w="870" w:type="pct"/>
             <w:hideMark/>
           </w:tcPr>
           <w:p>
@@ -5179,31 +5326,6 @@
               <w:t>22</w:t>
             </w:r>
           </w:p>
-        </w:tc>
-        <w:tc>
-          <w:tcPr>
-            <w:tcW w:w="1112" w:type="pct"/>
-            <w:hideMark/>
-          </w:tcPr>
-          <w:p>
-            <w:pPr>
-              <w:rPr>
-                <w:rFonts w:ascii="Times New Roman" w:eastAsia="Times New Roman" w:hAnsi="Times New Roman" w:cs="Times New Roman"/>
-                <w:color w:val="212529"/>
-                <w:sz w:val="24"/>
-                <w:szCs w:val="24"/>
-              </w:rPr>
-            </w:pPr>
-            <w:r>
-              <w:rPr>
-                <w:rFonts w:ascii="Times New Roman" w:eastAsia="Times New Roman" w:hAnsi="Times New Roman" w:cs="Times New Roman"/>
-                <w:color w:val="212529"/>
-                <w:sz w:val="24"/>
-                <w:szCs w:val="24"/>
-              </w:rPr>
-              <w:t>23</w:t>
-            </w:r>
-          </w:p>
           <w:p>
             <w:pPr>
               <w:rPr>
@@ -5222,7 +5344,7 @@
               </w:rPr>
               <w:t>Dynamic Programming –Needleman-Wunch (</w:t>
             </w:r>
-            <w:hyperlink r:id="rId15" w:history="1">
+            <w:hyperlink r:id="rId14" w:history="1">
               <w:r>
                 <w:rPr>
                   <w:rStyle w:val="Hyperlink"/>
@@ -5242,7 +5364,7 @@
               </w:rPr>
               <w:t xml:space="preserve">, </w:t>
             </w:r>
-            <w:hyperlink r:id="rId16" w:history="1">
+            <w:hyperlink r:id="rId15" w:history="1">
               <w:r>
                 <w:rPr>
                   <w:rStyle w:val="Hyperlink"/>
@@ -5266,7 +5388,42 @@
         </w:tc>
         <w:tc>
           <w:tcPr>
-            <w:tcW w:w="795" w:type="pct"/>
+            <w:tcW w:w="518" w:type="pct"/>
+            <w:hideMark/>
+          </w:tcPr>
+          <w:p>
+            <w:pPr>
+              <w:rPr>
+                <w:rFonts w:ascii="Times New Roman" w:eastAsia="Times New Roman" w:hAnsi="Times New Roman" w:cs="Times New Roman"/>
+                <w:color w:val="212529"/>
+                <w:sz w:val="24"/>
+                <w:szCs w:val="24"/>
+              </w:rPr>
+            </w:pPr>
+            <w:r>
+              <w:rPr>
+                <w:rFonts w:ascii="Times New Roman" w:eastAsia="Times New Roman" w:hAnsi="Times New Roman" w:cs="Times New Roman"/>
+                <w:color w:val="212529"/>
+                <w:sz w:val="24"/>
+                <w:szCs w:val="24"/>
+              </w:rPr>
+              <w:t>23</w:t>
+            </w:r>
+          </w:p>
+          <w:p>
+            <w:pPr>
+              <w:rPr>
+                <w:rFonts w:ascii="Times New Roman" w:eastAsia="Times New Roman" w:hAnsi="Times New Roman" w:cs="Times New Roman"/>
+                <w:color w:val="212529"/>
+                <w:sz w:val="24"/>
+                <w:szCs w:val="24"/>
+              </w:rPr>
+            </w:pPr>
+          </w:p>
+        </w:tc>
+        <w:tc>
+          <w:tcPr>
+            <w:tcW w:w="1354" w:type="pct"/>
             <w:hideMark/>
           </w:tcPr>
           <w:p>
@@ -5288,10 +5445,29 @@
               <w:t>24</w:t>
             </w:r>
           </w:p>
-        </w:tc>
-        <w:tc>
-          <w:tcPr>
-            <w:tcW w:w="764" w:type="pct"/>
+          <w:p>
+            <w:pPr>
+              <w:rPr>
+                <w:rFonts w:ascii="Times New Roman" w:eastAsia="Times New Roman" w:hAnsi="Times New Roman" w:cs="Times New Roman"/>
+                <w:color w:val="212529"/>
+                <w:sz w:val="24"/>
+                <w:szCs w:val="24"/>
+              </w:rPr>
+            </w:pPr>
+            <w:r>
+              <w:rPr>
+                <w:rFonts w:ascii="Times New Roman" w:eastAsia="Times New Roman" w:hAnsi="Times New Roman" w:cs="Times New Roman"/>
+                <w:color w:val="212529"/>
+                <w:sz w:val="24"/>
+                <w:szCs w:val="24"/>
+              </w:rPr>
+              <w:t>Dynamic Programming – Longest common subsequence</w:t>
+            </w:r>
+          </w:p>
+        </w:tc>
+        <w:tc>
+          <w:tcPr>
+            <w:tcW w:w="593" w:type="pct"/>
             <w:hideMark/>
           </w:tcPr>
           <w:p>
@@ -5322,20 +5498,11 @@
                 <w:szCs w:val="24"/>
               </w:rPr>
             </w:pPr>
-            <w:r>
-              <w:rPr>
-                <w:rFonts w:ascii="Times New Roman" w:eastAsia="Times New Roman" w:hAnsi="Times New Roman" w:cs="Times New Roman"/>
-                <w:color w:val="212529"/>
-                <w:sz w:val="24"/>
-                <w:szCs w:val="24"/>
-              </w:rPr>
-              <w:t>Dynamic Programming – Longest common subsequence</w:t>
-            </w:r>
-          </w:p>
-        </w:tc>
-        <w:tc>
-          <w:tcPr>
-            <w:tcW w:w="515" w:type="pct"/>
+          </w:p>
+        </w:tc>
+        <w:tc>
+          <w:tcPr>
+            <w:tcW w:w="514" w:type="pct"/>
             <w:hideMark/>
           </w:tcPr>
           <w:p>
@@ -5360,7 +5527,7 @@
         </w:tc>
         <w:tc>
           <w:tcPr>
-            <w:tcW w:w="739" w:type="pct"/>
+            <w:tcW w:w="738" w:type="pct"/>
             <w:hideMark/>
           </w:tcPr>
           <w:p>
@@ -5390,7 +5557,7 @@
         </w:trPr>
         <w:tc>
           <w:tcPr>
-            <w:tcW w:w="415" w:type="pct"/>
+            <w:tcW w:w="414" w:type="pct"/>
             <w:hideMark/>
           </w:tcPr>
           <w:p>
@@ -5415,7 +5582,7 @@
         </w:tc>
         <w:tc>
           <w:tcPr>
-            <w:tcW w:w="660" w:type="pct"/>
+            <w:tcW w:w="870" w:type="pct"/>
             <w:hideMark/>
           </w:tcPr>
           <w:p>
@@ -5437,10 +5604,67 @@
               <w:t>29</w:t>
             </w:r>
           </w:p>
-        </w:tc>
-        <w:tc>
-          <w:tcPr>
-            <w:tcW w:w="1112" w:type="pct"/>
+          <w:p>
+            <w:pPr>
+              <w:rPr>
+                <w:rFonts w:ascii="Times New Roman" w:eastAsia="Times New Roman" w:hAnsi="Times New Roman" w:cs="Times New Roman"/>
+                <w:color w:val="212529"/>
+                <w:sz w:val="24"/>
+                <w:szCs w:val="24"/>
+              </w:rPr>
+            </w:pPr>
+            <w:r>
+              <w:rPr>
+                <w:rFonts w:ascii="Times New Roman" w:eastAsia="Times New Roman" w:hAnsi="Times New Roman" w:cs="Times New Roman"/>
+                <w:color w:val="212529"/>
+                <w:sz w:val="24"/>
+                <w:szCs w:val="24"/>
+              </w:rPr>
+              <w:t>Dynamic Programming – Longest common subsequence</w:t>
+            </w:r>
+          </w:p>
+          <w:p>
+            <w:pPr>
+              <w:rPr>
+                <w:rFonts w:ascii="Times New Roman" w:eastAsia="Times New Roman" w:hAnsi="Times New Roman" w:cs="Times New Roman"/>
+                <w:color w:val="212529"/>
+                <w:sz w:val="24"/>
+                <w:szCs w:val="24"/>
+              </w:rPr>
+            </w:pPr>
+            <w:r>
+              <w:rPr>
+                <w:rFonts w:ascii="Times New Roman" w:eastAsia="Times New Roman" w:hAnsi="Times New Roman" w:cs="Times New Roman"/>
+                <w:color w:val="212529"/>
+                <w:sz w:val="24"/>
+                <w:szCs w:val="24"/>
+              </w:rPr>
+              <w:t>PA #6 Due</w:t>
+            </w:r>
+          </w:p>
+          <w:p>
+            <w:pPr>
+              <w:rPr>
+                <w:rFonts w:ascii="Times New Roman" w:eastAsia="Times New Roman" w:hAnsi="Times New Roman" w:cs="Times New Roman"/>
+                <w:color w:val="212529"/>
+                <w:sz w:val="24"/>
+                <w:szCs w:val="24"/>
+              </w:rPr>
+            </w:pPr>
+            <w:r>
+              <w:rPr>
+                <w:rFonts w:ascii="Times New Roman" w:eastAsia="Times New Roman" w:hAnsi="Times New Roman" w:cs="Times New Roman"/>
+                <w:color w:val="212529"/>
+                <w:sz w:val="24"/>
+                <w:szCs w:val="24"/>
+              </w:rPr>
+              <w:t>PA #7 Assigned</w:t>
+            </w:r>
+          </w:p>
+        </w:tc>
+        <w:tc>
+          <w:tcPr>
+            <w:tcW w:w="518" w:type="pct"/>
             <w:hideMark/>
           </w:tcPr>
           <w:p>
@@ -5471,58 +5695,11 @@
                 <w:szCs w:val="24"/>
               </w:rPr>
             </w:pPr>
-            <w:r>
-              <w:rPr>
-                <w:rFonts w:ascii="Times New Roman" w:eastAsia="Times New Roman" w:hAnsi="Times New Roman" w:cs="Times New Roman"/>
-                <w:color w:val="212529"/>
-                <w:sz w:val="24"/>
-                <w:szCs w:val="24"/>
-              </w:rPr>
-              <w:t>Dynamic Programming – Longest common subsequence</w:t>
-            </w:r>
-          </w:p>
-          <w:p>
-            <w:pPr>
-              <w:rPr>
-                <w:rFonts w:ascii="Times New Roman" w:eastAsia="Times New Roman" w:hAnsi="Times New Roman" w:cs="Times New Roman"/>
-                <w:color w:val="212529"/>
-                <w:sz w:val="24"/>
-                <w:szCs w:val="24"/>
-              </w:rPr>
-            </w:pPr>
-            <w:r>
-              <w:rPr>
-                <w:rFonts w:ascii="Times New Roman" w:eastAsia="Times New Roman" w:hAnsi="Times New Roman" w:cs="Times New Roman"/>
-                <w:color w:val="212529"/>
-                <w:sz w:val="24"/>
-                <w:szCs w:val="24"/>
-              </w:rPr>
-              <w:t>PA #6 Due</w:t>
-            </w:r>
-          </w:p>
-          <w:p>
-            <w:pPr>
-              <w:rPr>
-                <w:rFonts w:ascii="Times New Roman" w:eastAsia="Times New Roman" w:hAnsi="Times New Roman" w:cs="Times New Roman"/>
-                <w:color w:val="212529"/>
-                <w:sz w:val="24"/>
-                <w:szCs w:val="24"/>
-              </w:rPr>
-            </w:pPr>
-            <w:r>
-              <w:rPr>
-                <w:rFonts w:ascii="Times New Roman" w:eastAsia="Times New Roman" w:hAnsi="Times New Roman" w:cs="Times New Roman"/>
-                <w:color w:val="212529"/>
-                <w:sz w:val="24"/>
-                <w:szCs w:val="24"/>
-              </w:rPr>
-              <w:t>PA #7 Assigned</w:t>
-            </w:r>
-          </w:p>
-        </w:tc>
-        <w:tc>
-          <w:tcPr>
-            <w:tcW w:w="795" w:type="pct"/>
+          </w:p>
+        </w:tc>
+        <w:tc>
+          <w:tcPr>
+            <w:tcW w:w="1354" w:type="pct"/>
             <w:hideMark/>
           </w:tcPr>
           <w:p>
@@ -5537,7 +5714,7 @@
         </w:tc>
         <w:tc>
           <w:tcPr>
-            <w:tcW w:w="764" w:type="pct"/>
+            <w:tcW w:w="593" w:type="pct"/>
             <w:hideMark/>
           </w:tcPr>
           <w:p>
@@ -5552,7 +5729,7 @@
         </w:tc>
         <w:tc>
           <w:tcPr>
-            <w:tcW w:w="515" w:type="pct"/>
+            <w:tcW w:w="514" w:type="pct"/>
             <w:hideMark/>
           </w:tcPr>
           <w:p>
@@ -5567,7 +5744,7 @@
         </w:tc>
         <w:tc>
           <w:tcPr>
-            <w:tcW w:w="739" w:type="pct"/>
+            <w:tcW w:w="738" w:type="pct"/>
             <w:hideMark/>
           </w:tcPr>
           <w:p>
@@ -5582,13 +5759,6 @@
         </w:tc>
       </w:tr>
     </w:tbl>
-    <w:p>
-      <w:pPr>
-        <w:rPr>
-          <w:rFonts w:ascii="Times New Roman" w:hAnsi="Times New Roman" w:cs="Times New Roman"/>
-        </w:rPr>
-      </w:pPr>
-    </w:p>
     <w:p>
       <w:pPr>
         <w:pStyle w:val="Heading1"/>
@@ -5870,6 +6040,36 @@
               <w:t>1</w:t>
             </w:r>
           </w:p>
+          <w:p>
+            <w:pPr>
+              <w:rPr>
+                <w:rFonts w:ascii="Times New Roman" w:eastAsia="Times New Roman" w:hAnsi="Times New Roman" w:cs="Times New Roman"/>
+                <w:color w:val="212529"/>
+                <w:sz w:val="24"/>
+                <w:szCs w:val="24"/>
+              </w:rPr>
+            </w:pPr>
+            <w:r>
+              <w:rPr>
+                <w:rFonts w:ascii="Times New Roman" w:eastAsia="Times New Roman" w:hAnsi="Times New Roman" w:cs="Times New Roman"/>
+                <w:color w:val="212529"/>
+                <w:sz w:val="24"/>
+                <w:szCs w:val="24"/>
+              </w:rPr>
+              <w:t xml:space="preserve">Divide and Conquer - </w:t>
+            </w:r>
+            <w:hyperlink r:id="rId16" w:history="1">
+              <w:r>
+                <w:rPr>
+                  <w:rStyle w:val="Hyperlink"/>
+                  <w:rFonts w:ascii="Times New Roman" w:eastAsia="Times New Roman" w:hAnsi="Times New Roman" w:cs="Times New Roman"/>
+                  <w:sz w:val="24"/>
+                  <w:szCs w:val="24"/>
+                </w:rPr>
+                <w:t>FFTs</w:t>
+              </w:r>
+            </w:hyperlink>
+          </w:p>
         </w:tc>
         <w:tc>
           <w:tcPr>
@@ -5893,6 +6093,121 @@
                 <w:szCs w:val="24"/>
               </w:rPr>
               <w:t>2</w:t>
+            </w:r>
+          </w:p>
+          <w:p>
+            <w:pPr>
+              <w:rPr>
+                <w:rFonts w:ascii="Times New Roman" w:eastAsia="Times New Roman" w:hAnsi="Times New Roman" w:cs="Times New Roman"/>
+                <w:color w:val="212529"/>
+                <w:sz w:val="24"/>
+                <w:szCs w:val="24"/>
+              </w:rPr>
+            </w:pPr>
+          </w:p>
+        </w:tc>
+        <w:tc>
+          <w:tcPr>
+            <w:tcW w:w="515" w:type="pct"/>
+            <w:hideMark/>
+          </w:tcPr>
+          <w:p>
+            <w:pPr>
+              <w:rPr>
+                <w:rFonts w:ascii="Times New Roman" w:eastAsia="Times New Roman" w:hAnsi="Times New Roman" w:cs="Times New Roman"/>
+                <w:color w:val="212529"/>
+                <w:sz w:val="24"/>
+                <w:szCs w:val="24"/>
+              </w:rPr>
+            </w:pPr>
+            <w:r>
+              <w:rPr>
+                <w:rFonts w:ascii="Times New Roman" w:eastAsia="Times New Roman" w:hAnsi="Times New Roman" w:cs="Times New Roman"/>
+                <w:color w:val="212529"/>
+                <w:sz w:val="24"/>
+                <w:szCs w:val="24"/>
+              </w:rPr>
+              <w:t>3</w:t>
+            </w:r>
+          </w:p>
+        </w:tc>
+        <w:tc>
+          <w:tcPr>
+            <w:tcW w:w="739" w:type="pct"/>
+            <w:hideMark/>
+          </w:tcPr>
+          <w:p>
+            <w:pPr>
+              <w:rPr>
+                <w:rFonts w:ascii="Times New Roman" w:eastAsia="Times New Roman" w:hAnsi="Times New Roman" w:cs="Times New Roman"/>
+                <w:color w:val="212529"/>
+                <w:sz w:val="24"/>
+                <w:szCs w:val="24"/>
+              </w:rPr>
+            </w:pPr>
+            <w:r>
+              <w:rPr>
+                <w:rFonts w:ascii="Times New Roman" w:eastAsia="Times New Roman" w:hAnsi="Times New Roman" w:cs="Times New Roman"/>
+                <w:color w:val="212529"/>
+                <w:sz w:val="24"/>
+                <w:szCs w:val="24"/>
+              </w:rPr>
+              <w:t>4</w:t>
+            </w:r>
+          </w:p>
+        </w:tc>
+      </w:tr>
+      <w:tr>
+        <w:trPr>
+          <w:trHeight w:val="1584"/>
+        </w:trPr>
+        <w:tc>
+          <w:tcPr>
+            <w:tcW w:w="623" w:type="pct"/>
+            <w:hideMark/>
+          </w:tcPr>
+          <w:p>
+            <w:pPr>
+              <w:rPr>
+                <w:rFonts w:ascii="Times New Roman" w:eastAsia="Times New Roman" w:hAnsi="Times New Roman" w:cs="Times New Roman"/>
+                <w:color w:val="212529"/>
+                <w:sz w:val="24"/>
+                <w:szCs w:val="24"/>
+              </w:rPr>
+            </w:pPr>
+            <w:r>
+              <w:rPr>
+                <w:rFonts w:ascii="Times New Roman" w:eastAsia="Times New Roman" w:hAnsi="Times New Roman" w:cs="Times New Roman"/>
+                <w:color w:val="212529"/>
+                <w:sz w:val="24"/>
+                <w:szCs w:val="24"/>
+              </w:rPr>
+              <w:t>5</w:t>
+            </w:r>
+          </w:p>
+        </w:tc>
+        <w:tc>
+          <w:tcPr>
+            <w:tcW w:w="694" w:type="pct"/>
+            <w:hideMark/>
+          </w:tcPr>
+          <w:p>
+            <w:pPr>
+              <w:rPr>
+                <w:rFonts w:ascii="Times New Roman" w:eastAsia="Times New Roman" w:hAnsi="Times New Roman" w:cs="Times New Roman"/>
+                <w:color w:val="212529"/>
+                <w:sz w:val="24"/>
+                <w:szCs w:val="24"/>
+              </w:rPr>
+            </w:pPr>
+            <w:r>
+              <w:rPr>
+                <w:rFonts w:ascii="Times New Roman" w:eastAsia="Times New Roman" w:hAnsi="Times New Roman" w:cs="Times New Roman"/>
+                <w:color w:val="212529"/>
+                <w:sz w:val="24"/>
+                <w:szCs w:val="24"/>
+              </w:rPr>
+              <w:t>6</w:t>
             </w:r>
           </w:p>
           <w:p>
@@ -5928,111 +6243,6 @@
         </w:tc>
         <w:tc>
           <w:tcPr>
-            <w:tcW w:w="515" w:type="pct"/>
-            <w:hideMark/>
-          </w:tcPr>
-          <w:p>
-            <w:pPr>
-              <w:rPr>
-                <w:rFonts w:ascii="Times New Roman" w:eastAsia="Times New Roman" w:hAnsi="Times New Roman" w:cs="Times New Roman"/>
-                <w:color w:val="212529"/>
-                <w:sz w:val="24"/>
-                <w:szCs w:val="24"/>
-              </w:rPr>
-            </w:pPr>
-            <w:r>
-              <w:rPr>
-                <w:rFonts w:ascii="Times New Roman" w:eastAsia="Times New Roman" w:hAnsi="Times New Roman" w:cs="Times New Roman"/>
-                <w:color w:val="212529"/>
-                <w:sz w:val="24"/>
-                <w:szCs w:val="24"/>
-              </w:rPr>
-              <w:t>3</w:t>
-            </w:r>
-          </w:p>
-        </w:tc>
-        <w:tc>
-          <w:tcPr>
-            <w:tcW w:w="739" w:type="pct"/>
-            <w:hideMark/>
-          </w:tcPr>
-          <w:p>
-            <w:pPr>
-              <w:rPr>
-                <w:rFonts w:ascii="Times New Roman" w:eastAsia="Times New Roman" w:hAnsi="Times New Roman" w:cs="Times New Roman"/>
-                <w:color w:val="212529"/>
-                <w:sz w:val="24"/>
-                <w:szCs w:val="24"/>
-              </w:rPr>
-            </w:pPr>
-            <w:r>
-              <w:rPr>
-                <w:rFonts w:ascii="Times New Roman" w:eastAsia="Times New Roman" w:hAnsi="Times New Roman" w:cs="Times New Roman"/>
-                <w:color w:val="212529"/>
-                <w:sz w:val="24"/>
-                <w:szCs w:val="24"/>
-              </w:rPr>
-              <w:t>4</w:t>
-            </w:r>
-          </w:p>
-        </w:tc>
-      </w:tr>
-      <w:tr>
-        <w:trPr>
-          <w:trHeight w:val="1584"/>
-        </w:trPr>
-        <w:tc>
-          <w:tcPr>
-            <w:tcW w:w="623" w:type="pct"/>
-            <w:hideMark/>
-          </w:tcPr>
-          <w:p>
-            <w:pPr>
-              <w:rPr>
-                <w:rFonts w:ascii="Times New Roman" w:eastAsia="Times New Roman" w:hAnsi="Times New Roman" w:cs="Times New Roman"/>
-                <w:color w:val="212529"/>
-                <w:sz w:val="24"/>
-                <w:szCs w:val="24"/>
-              </w:rPr>
-            </w:pPr>
-            <w:r>
-              <w:rPr>
-                <w:rFonts w:ascii="Times New Roman" w:eastAsia="Times New Roman" w:hAnsi="Times New Roman" w:cs="Times New Roman"/>
-                <w:color w:val="212529"/>
-                <w:sz w:val="24"/>
-                <w:szCs w:val="24"/>
-              </w:rPr>
-              <w:t>5</w:t>
-            </w:r>
-          </w:p>
-        </w:tc>
-        <w:tc>
-          <w:tcPr>
-            <w:tcW w:w="694" w:type="pct"/>
-            <w:hideMark/>
-          </w:tcPr>
-          <w:p>
-            <w:pPr>
-              <w:rPr>
-                <w:rFonts w:ascii="Times New Roman" w:eastAsia="Times New Roman" w:hAnsi="Times New Roman" w:cs="Times New Roman"/>
-                <w:color w:val="212529"/>
-                <w:sz w:val="24"/>
-                <w:szCs w:val="24"/>
-              </w:rPr>
-            </w:pPr>
-            <w:r>
-              <w:rPr>
-                <w:rFonts w:ascii="Times New Roman" w:eastAsia="Times New Roman" w:hAnsi="Times New Roman" w:cs="Times New Roman"/>
-                <w:color w:val="212529"/>
-                <w:sz w:val="24"/>
-                <w:szCs w:val="24"/>
-              </w:rPr>
-              <w:t>6</w:t>
-            </w:r>
-          </w:p>
-        </w:tc>
-        <w:tc>
-          <w:tcPr>
             <w:tcW w:w="692" w:type="pct"/>
             <w:hideMark/>
           </w:tcPr>
@@ -6064,26 +6274,6 @@
                 <w:szCs w:val="24"/>
               </w:rPr>
             </w:pPr>
-            <w:r>
-              <w:rPr>
-                <w:rFonts w:ascii="Times New Roman" w:eastAsia="Times New Roman" w:hAnsi="Times New Roman" w:cs="Times New Roman"/>
-                <w:color w:val="212529"/>
-                <w:sz w:val="24"/>
-                <w:szCs w:val="24"/>
-              </w:rPr>
-              <w:t xml:space="preserve">Divide and Conquer - </w:t>
-            </w:r>
-            <w:hyperlink r:id="rId18" w:history="1">
-              <w:r>
-                <w:rPr>
-                  <w:rStyle w:val="Hyperlink"/>
-                  <w:rFonts w:ascii="Times New Roman" w:eastAsia="Times New Roman" w:hAnsi="Times New Roman" w:cs="Times New Roman"/>
-                  <w:sz w:val="24"/>
-                  <w:szCs w:val="24"/>
-                </w:rPr>
-                <w:t>FFTs</w:t>
-              </w:r>
-            </w:hyperlink>
           </w:p>
         </w:tc>
         <w:tc>
@@ -6110,31 +6300,6 @@
               <w:t>8</w:t>
             </w:r>
           </w:p>
-        </w:tc>
-        <w:tc>
-          <w:tcPr>
-            <w:tcW w:w="764" w:type="pct"/>
-            <w:hideMark/>
-          </w:tcPr>
-          <w:p>
-            <w:pPr>
-              <w:rPr>
-                <w:rFonts w:ascii="Times New Roman" w:eastAsia="Times New Roman" w:hAnsi="Times New Roman" w:cs="Times New Roman"/>
-                <w:color w:val="212529"/>
-                <w:sz w:val="24"/>
-                <w:szCs w:val="24"/>
-              </w:rPr>
-            </w:pPr>
-            <w:r>
-              <w:rPr>
-                <w:rFonts w:ascii="Times New Roman" w:eastAsia="Times New Roman" w:hAnsi="Times New Roman" w:cs="Times New Roman"/>
-                <w:color w:val="212529"/>
-                <w:sz w:val="24"/>
-                <w:szCs w:val="24"/>
-              </w:rPr>
-              <w:t>9</w:t>
-            </w:r>
-          </w:p>
           <w:p>
             <w:pPr>
               <w:rPr>
@@ -6152,53 +6317,88 @@
                 <w:szCs w:val="24"/>
               </w:rPr>
               <w:t>Exam Review</w:t>
-            </w:r>
-          </w:p>
-        </w:tc>
-        <w:tc>
-          <w:tcPr>
-            <w:tcW w:w="515" w:type="pct"/>
-            <w:hideMark/>
-          </w:tcPr>
-          <w:p>
-            <w:pPr>
-              <w:rPr>
-                <w:rFonts w:ascii="Times New Roman" w:eastAsia="Times New Roman" w:hAnsi="Times New Roman" w:cs="Times New Roman"/>
-                <w:color w:val="212529"/>
-                <w:sz w:val="24"/>
-                <w:szCs w:val="24"/>
-              </w:rPr>
-            </w:pPr>
-            <w:r>
-              <w:rPr>
-                <w:rFonts w:ascii="Times New Roman" w:eastAsia="Times New Roman" w:hAnsi="Times New Roman" w:cs="Times New Roman"/>
-                <w:color w:val="212529"/>
-                <w:sz w:val="24"/>
-                <w:szCs w:val="24"/>
-              </w:rPr>
-              <w:t>10</w:t>
-            </w:r>
-          </w:p>
-          <w:p>
-            <w:pPr>
-              <w:rPr>
-                <w:rFonts w:ascii="Times New Roman" w:eastAsia="Times New Roman" w:hAnsi="Times New Roman" w:cs="Times New Roman"/>
-                <w:color w:val="212529"/>
-                <w:sz w:val="24"/>
-                <w:szCs w:val="24"/>
-              </w:rPr>
-            </w:pPr>
-            <w:r>
-              <w:rPr>
-                <w:rFonts w:ascii="Times New Roman" w:eastAsia="Times New Roman" w:hAnsi="Times New Roman" w:cs="Times New Roman"/>
-                <w:color w:val="212529"/>
-                <w:sz w:val="24"/>
-                <w:szCs w:val="24"/>
-              </w:rPr>
-              <w:t>PA #7 Due</w:t>
             </w:r>
             <w:bookmarkStart w:id="0" w:name="_GoBack"/>
             <w:bookmarkEnd w:id="0"/>
+          </w:p>
+        </w:tc>
+        <w:tc>
+          <w:tcPr>
+            <w:tcW w:w="764" w:type="pct"/>
+            <w:hideMark/>
+          </w:tcPr>
+          <w:p>
+            <w:pPr>
+              <w:rPr>
+                <w:rFonts w:ascii="Times New Roman" w:eastAsia="Times New Roman" w:hAnsi="Times New Roman" w:cs="Times New Roman"/>
+                <w:color w:val="212529"/>
+                <w:sz w:val="24"/>
+                <w:szCs w:val="24"/>
+              </w:rPr>
+            </w:pPr>
+            <w:r>
+              <w:rPr>
+                <w:rFonts w:ascii="Times New Roman" w:eastAsia="Times New Roman" w:hAnsi="Times New Roman" w:cs="Times New Roman"/>
+                <w:color w:val="212529"/>
+                <w:sz w:val="24"/>
+                <w:szCs w:val="24"/>
+              </w:rPr>
+              <w:t>9</w:t>
+            </w:r>
+          </w:p>
+          <w:p>
+            <w:pPr>
+              <w:rPr>
+                <w:rFonts w:ascii="Times New Roman" w:eastAsia="Times New Roman" w:hAnsi="Times New Roman" w:cs="Times New Roman"/>
+                <w:color w:val="212529"/>
+                <w:sz w:val="24"/>
+                <w:szCs w:val="24"/>
+              </w:rPr>
+            </w:pPr>
+          </w:p>
+        </w:tc>
+        <w:tc>
+          <w:tcPr>
+            <w:tcW w:w="515" w:type="pct"/>
+            <w:hideMark/>
+          </w:tcPr>
+          <w:p>
+            <w:pPr>
+              <w:rPr>
+                <w:rFonts w:ascii="Times New Roman" w:eastAsia="Times New Roman" w:hAnsi="Times New Roman" w:cs="Times New Roman"/>
+                <w:color w:val="212529"/>
+                <w:sz w:val="24"/>
+                <w:szCs w:val="24"/>
+              </w:rPr>
+            </w:pPr>
+            <w:r>
+              <w:rPr>
+                <w:rFonts w:ascii="Times New Roman" w:eastAsia="Times New Roman" w:hAnsi="Times New Roman" w:cs="Times New Roman"/>
+                <w:color w:val="212529"/>
+                <w:sz w:val="24"/>
+                <w:szCs w:val="24"/>
+              </w:rPr>
+              <w:t>10</w:t>
+            </w:r>
+          </w:p>
+          <w:p>
+            <w:pPr>
+              <w:rPr>
+                <w:rFonts w:ascii="Times New Roman" w:eastAsia="Times New Roman" w:hAnsi="Times New Roman" w:cs="Times New Roman"/>
+                <w:color w:val="212529"/>
+                <w:sz w:val="24"/>
+                <w:szCs w:val="24"/>
+              </w:rPr>
+            </w:pPr>
+            <w:r>
+              <w:rPr>
+                <w:rFonts w:ascii="Times New Roman" w:eastAsia="Times New Roman" w:hAnsi="Times New Roman" w:cs="Times New Roman"/>
+                <w:color w:val="212529"/>
+                <w:sz w:val="24"/>
+                <w:szCs w:val="24"/>
+              </w:rPr>
+              <w:t>PA #7 Due</w:t>
+            </w:r>
           </w:p>
         </w:tc>
         <w:tc>
@@ -6795,7 +6995,7 @@
 </file>
 
 <file path=word/styles.xml><?xml version="1.0" encoding="utf-8"?>
-<w:styles xmlns:mc="http://schemas.openxmlformats.org/markup-compatibility/2006" xmlns:r="http://schemas.openxmlformats.org/officeDocument/2006/relationships" xmlns:w="http://schemas.openxmlformats.org/wordprocessingml/2006/main" xmlns:w14="http://schemas.microsoft.com/office/word/2010/wordml" xmlns:w15="http://schemas.microsoft.com/office/word/2012/wordml" xmlns:w16se="http://schemas.microsoft.com/office/word/2015/wordml/symex" mc:Ignorable="w14 w15 w16se">
+<w:styles xmlns:mc="http://schemas.openxmlformats.org/markup-compatibility/2006" xmlns:r="http://schemas.openxmlformats.org/officeDocument/2006/relationships" xmlns:w="http://schemas.openxmlformats.org/wordprocessingml/2006/main" xmlns:w14="http://schemas.microsoft.com/office/word/2010/wordml" xmlns:w15="http://schemas.microsoft.com/office/word/2012/wordml" xmlns:w16cid="http://schemas.microsoft.com/office/word/2016/wordml/cid" xmlns:w16se="http://schemas.microsoft.com/office/word/2015/wordml/symex" mc:Ignorable="w14 w15 w16se w16cid">
   <w:docDefaults>
     <w:rPrDefault>
       <w:rPr>
@@ -6811,7 +7011,7 @@
       </w:pPr>
     </w:pPrDefault>
   </w:docDefaults>
-  <w:latentStyles w:defLockedState="0" w:defUIPriority="99" w:defSemiHidden="0" w:defUnhideWhenUsed="0" w:defQFormat="0" w:count="371">
+  <w:latentStyles w:defLockedState="0" w:defUIPriority="99" w:defSemiHidden="0" w:defUnhideWhenUsed="0" w:defQFormat="0" w:count="375">
     <w:lsdException w:name="Normal" w:uiPriority="0" w:qFormat="1"/>
     <w:lsdException w:name="heading 1" w:uiPriority="9" w:qFormat="1"/>
     <w:lsdException w:name="heading 2" w:semiHidden="1" w:uiPriority="9" w:unhideWhenUsed="1" w:qFormat="1"/>
@@ -6917,7 +7117,6 @@
     <w:lsdException w:name="HTML Sample" w:semiHidden="1" w:unhideWhenUsed="1"/>
     <w:lsdException w:name="HTML Typewriter" w:semiHidden="1" w:unhideWhenUsed="1"/>
     <w:lsdException w:name="HTML Variable" w:semiHidden="1" w:unhideWhenUsed="1"/>
-    <w:lsdException w:name="Normal Table" w:semiHidden="1" w:unhideWhenUsed="1"/>
     <w:lsdException w:name="annotation subject" w:semiHidden="1" w:unhideWhenUsed="1"/>
     <w:lsdException w:name="No List" w:semiHidden="1" w:unhideWhenUsed="1"/>
     <w:lsdException w:name="Outline List 1" w:semiHidden="1" w:unhideWhenUsed="1"/>
@@ -6961,10 +7160,8 @@
     <w:lsdException w:name="Table Elegant" w:semiHidden="1" w:unhideWhenUsed="1"/>
     <w:lsdException w:name="Table Professional" w:semiHidden="1" w:unhideWhenUsed="1"/>
     <w:lsdException w:name="Table Subtle 1" w:semiHidden="1" w:unhideWhenUsed="1"/>
-    <w:lsdException w:name="Table Subtle 2" w:semiHidden="1" w:unhideWhenUsed="1"/>
     <w:lsdException w:name="Table Web 1" w:semiHidden="1" w:unhideWhenUsed="1"/>
     <w:lsdException w:name="Table Web 2" w:semiHidden="1" w:unhideWhenUsed="1"/>
-    <w:lsdException w:name="Table Web 3" w:semiHidden="1" w:unhideWhenUsed="1"/>
     <w:lsdException w:name="Balloon Text" w:semiHidden="1" w:unhideWhenUsed="1"/>
     <w:lsdException w:name="Table Grid" w:uiPriority="39"/>
     <w:lsdException w:name="Table Theme" w:semiHidden="1" w:unhideWhenUsed="1"/>
@@ -7183,6 +7380,10 @@
     <w:lsdException w:name="List Table 5 Dark Accent 6" w:uiPriority="50"/>
     <w:lsdException w:name="List Table 6 Colorful Accent 6" w:uiPriority="51"/>
     <w:lsdException w:name="List Table 7 Colorful Accent 6" w:uiPriority="52"/>
+    <w:lsdException w:name="Mention" w:semiHidden="1" w:unhideWhenUsed="1"/>
+    <w:lsdException w:name="Smart Hyperlink" w:semiHidden="1" w:unhideWhenUsed="1"/>
+    <w:lsdException w:name="Hashtag" w:semiHidden="1" w:unhideWhenUsed="1"/>
+    <w:lsdException w:name="Unresolved Mention" w:semiHidden="1" w:unhideWhenUsed="1"/>
   </w:latentStyles>
   <w:style w:type="paragraph" w:default="1" w:styleId="Normal">
     <w:name w:val="Normal"/>

</xml_diff>

<commit_message>
updated course calendar with new hw1 assignment and due date.
</commit_message>
<xml_diff>
--- a/course resources/2019 - Spring CS 212 Calendar.docx
+++ b/course resources/2019 - Spring CS 212 Calendar.docx
@@ -1,6 +1,6 @@
 
 <file path=word/document.xml><?xml version="1.0" encoding="utf-8"?>
-<w:document xmlns:wpc="http://schemas.microsoft.com/office/word/2010/wordprocessingCanvas" xmlns:cx="http://schemas.microsoft.com/office/drawing/2014/chartex" xmlns:cx1="http://schemas.microsoft.com/office/drawing/2015/9/8/chartex" xmlns:cx2="http://schemas.microsoft.com/office/drawing/2015/10/21/chartex" xmlns:cx3="http://schemas.microsoft.com/office/drawing/2016/5/9/chartex" xmlns:cx4="http://schemas.microsoft.com/office/drawing/2016/5/10/chartex" xmlns:cx5="http://schemas.microsoft.com/office/drawing/2016/5/11/chartex" xmlns:cx6="http://schemas.microsoft.com/office/drawing/2016/5/12/chartex" xmlns:cx7="http://schemas.microsoft.com/office/drawing/2016/5/13/chartex" xmlns:cx8="http://schemas.microsoft.com/office/drawing/2016/5/14/chartex" xmlns:mc="http://schemas.openxmlformats.org/markup-compatibility/2006" xmlns:aink="http://schemas.microsoft.com/office/drawing/2016/ink" xmlns:am3d="http://schemas.microsoft.com/office/drawing/2017/model3d" xmlns:o="urn:schemas-microsoft-com:office:office" xmlns:r="http://schemas.openxmlformats.org/officeDocument/2006/relationships" xmlns:m="http://schemas.openxmlformats.org/officeDocument/2006/math" xmlns:v="urn:schemas-microsoft-com:vml" xmlns:wp14="http://schemas.microsoft.com/office/word/2010/wordprocessingDrawing" xmlns:wp="http://schemas.openxmlformats.org/drawingml/2006/wordprocessingDrawing" xmlns:w10="urn:schemas-microsoft-com:office:word" xmlns:w="http://schemas.openxmlformats.org/wordprocessingml/2006/main" xmlns:w14="http://schemas.microsoft.com/office/word/2010/wordml" xmlns:w15="http://schemas.microsoft.com/office/word/2012/wordml" xmlns:w16cid="http://schemas.microsoft.com/office/word/2016/wordml/cid" xmlns:w16se="http://schemas.microsoft.com/office/word/2015/wordml/symex" xmlns:wpg="http://schemas.microsoft.com/office/word/2010/wordprocessingGroup" xmlns:wpi="http://schemas.microsoft.com/office/word/2010/wordprocessingInk" xmlns:wne="http://schemas.microsoft.com/office/word/2006/wordml" xmlns:wps="http://schemas.microsoft.com/office/word/2010/wordprocessingShape" mc:Ignorable="w14 w15 w16se w16cid wp14">
+<w:document xmlns:wpc="http://schemas.microsoft.com/office/word/2010/wordprocessingCanvas" xmlns:cx="http://schemas.microsoft.com/office/drawing/2014/chartex" xmlns:cx1="http://schemas.microsoft.com/office/drawing/2015/9/8/chartex" xmlns:mc="http://schemas.openxmlformats.org/markup-compatibility/2006" xmlns:o="urn:schemas-microsoft-com:office:office" xmlns:r="http://schemas.openxmlformats.org/officeDocument/2006/relationships" xmlns:m="http://schemas.openxmlformats.org/officeDocument/2006/math" xmlns:v="urn:schemas-microsoft-com:vml" xmlns:wp14="http://schemas.microsoft.com/office/word/2010/wordprocessingDrawing" xmlns:wp="http://schemas.openxmlformats.org/drawingml/2006/wordprocessingDrawing" xmlns:w10="urn:schemas-microsoft-com:office:word" xmlns:w="http://schemas.openxmlformats.org/wordprocessingml/2006/main" xmlns:w14="http://schemas.microsoft.com/office/word/2010/wordml" xmlns:w15="http://schemas.microsoft.com/office/word/2012/wordml" xmlns:w16se="http://schemas.microsoft.com/office/word/2015/wordml/symex" xmlns:wpg="http://schemas.microsoft.com/office/word/2010/wordprocessingGroup" xmlns:wpi="http://schemas.microsoft.com/office/word/2010/wordprocessingInk" xmlns:wne="http://schemas.microsoft.com/office/word/2006/wordml" xmlns:wps="http://schemas.microsoft.com/office/word/2010/wordprocessingShape" mc:Ignorable="w14 w15 w16se wp14">
   <w:body>
     <w:p>
       <w:pPr>
@@ -1013,115 +1013,122 @@
                 <w:szCs w:val="24"/>
               </w:rPr>
               <w:br/>
+            </w:r>
+          </w:p>
+          <w:p>
+            <w:pPr>
+              <w:rPr>
+                <w:rFonts w:ascii="Times New Roman" w:eastAsia="Times New Roman" w:hAnsi="Times New Roman" w:cs="Times New Roman"/>
+                <w:color w:val="212529"/>
+                <w:sz w:val="24"/>
+                <w:szCs w:val="24"/>
+              </w:rPr>
+            </w:pPr>
+          </w:p>
+        </w:tc>
+        <w:tc>
+          <w:tcPr>
+            <w:tcW w:w="700" w:type="pct"/>
+            <w:hideMark/>
+          </w:tcPr>
+          <w:p>
+            <w:pPr>
+              <w:rPr>
+                <w:rFonts w:ascii="Times New Roman" w:eastAsia="Times New Roman" w:hAnsi="Times New Roman" w:cs="Times New Roman"/>
+                <w:color w:val="212529"/>
+                <w:sz w:val="24"/>
+                <w:szCs w:val="24"/>
+              </w:rPr>
+            </w:pPr>
+            <w:r>
+              <w:rPr>
+                <w:rFonts w:ascii="Times New Roman" w:eastAsia="Times New Roman" w:hAnsi="Times New Roman" w:cs="Times New Roman"/>
+                <w:color w:val="212529"/>
+                <w:sz w:val="24"/>
+                <w:szCs w:val="24"/>
+              </w:rPr>
+              <w:t>29</w:t>
+            </w:r>
+          </w:p>
+          <w:p>
+            <w:pPr>
+              <w:rPr>
+                <w:rFonts w:ascii="Times New Roman" w:eastAsia="Times New Roman" w:hAnsi="Times New Roman" w:cs="Times New Roman"/>
+                <w:color w:val="212529"/>
+                <w:sz w:val="24"/>
+                <w:szCs w:val="24"/>
+              </w:rPr>
+            </w:pPr>
+          </w:p>
+          <w:p>
+            <w:pPr>
+              <w:rPr>
+                <w:rFonts w:ascii="Times New Roman" w:eastAsia="Times New Roman" w:hAnsi="Times New Roman" w:cs="Times New Roman"/>
+                <w:color w:val="212529"/>
+                <w:sz w:val="24"/>
+                <w:szCs w:val="24"/>
+              </w:rPr>
+            </w:pPr>
+          </w:p>
+        </w:tc>
+        <w:tc>
+          <w:tcPr>
+            <w:tcW w:w="908" w:type="pct"/>
+            <w:hideMark/>
+          </w:tcPr>
+          <w:p>
+            <w:pPr>
+              <w:rPr>
+                <w:rFonts w:ascii="Times New Roman" w:eastAsia="Times New Roman" w:hAnsi="Times New Roman" w:cs="Times New Roman"/>
+                <w:color w:val="212529"/>
+                <w:sz w:val="24"/>
+                <w:szCs w:val="24"/>
+              </w:rPr>
+            </w:pPr>
+            <w:r>
+              <w:rPr>
+                <w:rFonts w:ascii="Times New Roman" w:eastAsia="Times New Roman" w:hAnsi="Times New Roman" w:cs="Times New Roman"/>
+                <w:color w:val="212529"/>
+                <w:sz w:val="24"/>
+                <w:szCs w:val="24"/>
+              </w:rPr>
+              <w:t>30</w:t>
+            </w:r>
+          </w:p>
+          <w:p>
+            <w:pPr>
+              <w:rPr>
+                <w:rFonts w:ascii="Times New Roman" w:eastAsia="Times New Roman" w:hAnsi="Times New Roman" w:cs="Times New Roman"/>
+                <w:sz w:val="24"/>
+                <w:szCs w:val="24"/>
+              </w:rPr>
+            </w:pPr>
+            <w:r>
+              <w:rPr>
+                <w:rFonts w:ascii="Times New Roman" w:eastAsia="Times New Roman" w:hAnsi="Times New Roman" w:cs="Times New Roman"/>
+                <w:sz w:val="24"/>
+                <w:szCs w:val="24"/>
+              </w:rPr>
+              <w:t>Algorithm Analysis (CH 3)</w:t>
+            </w:r>
+          </w:p>
+          <w:p>
+            <w:pPr>
+              <w:rPr>
+                <w:rFonts w:ascii="Times New Roman" w:eastAsia="Times New Roman" w:hAnsi="Times New Roman" w:cs="Times New Roman"/>
+                <w:color w:val="212529"/>
+                <w:sz w:val="24"/>
+                <w:szCs w:val="24"/>
+              </w:rPr>
+            </w:pPr>
+            <w:r>
+              <w:rPr>
+                <w:rFonts w:ascii="Times New Roman" w:eastAsia="Times New Roman" w:hAnsi="Times New Roman" w:cs="Times New Roman"/>
+                <w:sz w:val="24"/>
+                <w:szCs w:val="24"/>
+              </w:rPr>
               <w:t>HW #1 assigned</w:t>
             </w:r>
-          </w:p>
-          <w:p>
-            <w:pPr>
-              <w:rPr>
-                <w:rFonts w:ascii="Times New Roman" w:eastAsia="Times New Roman" w:hAnsi="Times New Roman" w:cs="Times New Roman"/>
-                <w:color w:val="212529"/>
-                <w:sz w:val="24"/>
-                <w:szCs w:val="24"/>
-              </w:rPr>
-            </w:pPr>
-          </w:p>
-        </w:tc>
-        <w:tc>
-          <w:tcPr>
-            <w:tcW w:w="700" w:type="pct"/>
-            <w:hideMark/>
-          </w:tcPr>
-          <w:p>
-            <w:pPr>
-              <w:rPr>
-                <w:rFonts w:ascii="Times New Roman" w:eastAsia="Times New Roman" w:hAnsi="Times New Roman" w:cs="Times New Roman"/>
-                <w:color w:val="212529"/>
-                <w:sz w:val="24"/>
-                <w:szCs w:val="24"/>
-              </w:rPr>
-            </w:pPr>
-            <w:r>
-              <w:rPr>
-                <w:rFonts w:ascii="Times New Roman" w:eastAsia="Times New Roman" w:hAnsi="Times New Roman" w:cs="Times New Roman"/>
-                <w:color w:val="212529"/>
-                <w:sz w:val="24"/>
-                <w:szCs w:val="24"/>
-              </w:rPr>
-              <w:t>29</w:t>
-            </w:r>
-          </w:p>
-          <w:p>
-            <w:pPr>
-              <w:rPr>
-                <w:rFonts w:ascii="Times New Roman" w:eastAsia="Times New Roman" w:hAnsi="Times New Roman" w:cs="Times New Roman"/>
-                <w:color w:val="212529"/>
-                <w:sz w:val="24"/>
-                <w:szCs w:val="24"/>
-              </w:rPr>
-            </w:pPr>
-          </w:p>
-          <w:p>
-            <w:pPr>
-              <w:rPr>
-                <w:rFonts w:ascii="Times New Roman" w:eastAsia="Times New Roman" w:hAnsi="Times New Roman" w:cs="Times New Roman"/>
-                <w:color w:val="212529"/>
-                <w:sz w:val="24"/>
-                <w:szCs w:val="24"/>
-              </w:rPr>
-            </w:pPr>
-          </w:p>
-        </w:tc>
-        <w:tc>
-          <w:tcPr>
-            <w:tcW w:w="908" w:type="pct"/>
-            <w:hideMark/>
-          </w:tcPr>
-          <w:p>
-            <w:pPr>
-              <w:rPr>
-                <w:rFonts w:ascii="Times New Roman" w:eastAsia="Times New Roman" w:hAnsi="Times New Roman" w:cs="Times New Roman"/>
-                <w:color w:val="212529"/>
-                <w:sz w:val="24"/>
-                <w:szCs w:val="24"/>
-              </w:rPr>
-            </w:pPr>
-            <w:r>
-              <w:rPr>
-                <w:rFonts w:ascii="Times New Roman" w:eastAsia="Times New Roman" w:hAnsi="Times New Roman" w:cs="Times New Roman"/>
-                <w:color w:val="212529"/>
-                <w:sz w:val="24"/>
-                <w:szCs w:val="24"/>
-              </w:rPr>
-              <w:t>30</w:t>
-            </w:r>
-          </w:p>
-          <w:p>
-            <w:pPr>
-              <w:rPr>
-                <w:rFonts w:ascii="Times New Roman" w:eastAsia="Times New Roman" w:hAnsi="Times New Roman" w:cs="Times New Roman"/>
-                <w:sz w:val="24"/>
-                <w:szCs w:val="24"/>
-              </w:rPr>
-            </w:pPr>
-            <w:r>
-              <w:rPr>
-                <w:rFonts w:ascii="Times New Roman" w:eastAsia="Times New Roman" w:hAnsi="Times New Roman" w:cs="Times New Roman"/>
-                <w:sz w:val="24"/>
-                <w:szCs w:val="24"/>
-              </w:rPr>
-              <w:t>Algorithm Analysis (CH 3)</w:t>
-            </w:r>
-          </w:p>
-          <w:p>
-            <w:pPr>
-              <w:rPr>
-                <w:rFonts w:ascii="Times New Roman" w:eastAsia="Times New Roman" w:hAnsi="Times New Roman" w:cs="Times New Roman"/>
-                <w:color w:val="212529"/>
-                <w:sz w:val="24"/>
-                <w:szCs w:val="24"/>
-              </w:rPr>
-            </w:pPr>
           </w:p>
         </w:tc>
         <w:tc>
@@ -1611,6 +1618,111 @@
             <w:pPr>
               <w:rPr>
                 <w:rFonts w:ascii="Times New Roman" w:eastAsia="Times New Roman" w:hAnsi="Times New Roman" w:cs="Times New Roman"/>
+                <w:color w:val="212529"/>
+                <w:sz w:val="24"/>
+                <w:szCs w:val="24"/>
+              </w:rPr>
+            </w:pPr>
+            <w:r>
+              <w:rPr>
+                <w:rFonts w:ascii="Times New Roman" w:eastAsia="Times New Roman" w:hAnsi="Times New Roman" w:cs="Times New Roman"/>
+                <w:sz w:val="24"/>
+                <w:szCs w:val="24"/>
+              </w:rPr>
+              <w:t>PA #1 Assigned</w:t>
+            </w:r>
+          </w:p>
+        </w:tc>
+        <w:tc>
+          <w:tcPr>
+            <w:tcW w:w="692" w:type="pct"/>
+            <w:hideMark/>
+          </w:tcPr>
+          <w:p>
+            <w:pPr>
+              <w:rPr>
+                <w:rFonts w:ascii="Times New Roman" w:eastAsia="Times New Roman" w:hAnsi="Times New Roman" w:cs="Times New Roman"/>
+                <w:color w:val="212529"/>
+                <w:sz w:val="24"/>
+                <w:szCs w:val="24"/>
+              </w:rPr>
+            </w:pPr>
+            <w:r>
+              <w:rPr>
+                <w:rFonts w:ascii="Times New Roman" w:eastAsia="Times New Roman" w:hAnsi="Times New Roman" w:cs="Times New Roman"/>
+                <w:color w:val="212529"/>
+                <w:sz w:val="24"/>
+                <w:szCs w:val="24"/>
+              </w:rPr>
+              <w:t>5</w:t>
+            </w:r>
+          </w:p>
+          <w:p>
+            <w:pPr>
+              <w:rPr>
+                <w:rFonts w:ascii="Times New Roman" w:eastAsia="Times New Roman" w:hAnsi="Times New Roman" w:cs="Times New Roman"/>
+                <w:color w:val="212529"/>
+                <w:sz w:val="24"/>
+                <w:szCs w:val="24"/>
+              </w:rPr>
+            </w:pPr>
+          </w:p>
+        </w:tc>
+        <w:tc>
+          <w:tcPr>
+            <w:tcW w:w="973" w:type="pct"/>
+            <w:hideMark/>
+          </w:tcPr>
+          <w:p>
+            <w:pPr>
+              <w:rPr>
+                <w:rFonts w:ascii="Times New Roman" w:eastAsia="Times New Roman" w:hAnsi="Times New Roman" w:cs="Times New Roman"/>
+                <w:color w:val="212529"/>
+                <w:sz w:val="24"/>
+                <w:szCs w:val="24"/>
+              </w:rPr>
+            </w:pPr>
+            <w:r>
+              <w:rPr>
+                <w:rFonts w:ascii="Times New Roman" w:eastAsia="Times New Roman" w:hAnsi="Times New Roman" w:cs="Times New Roman"/>
+                <w:color w:val="212529"/>
+                <w:sz w:val="24"/>
+                <w:szCs w:val="24"/>
+              </w:rPr>
+              <w:t>6</w:t>
+            </w:r>
+          </w:p>
+          <w:p>
+            <w:pPr>
+              <w:rPr>
+                <w:rFonts w:ascii="Times New Roman" w:eastAsia="Times New Roman" w:hAnsi="Times New Roman" w:cs="Times New Roman"/>
+                <w:color w:val="212529"/>
+                <w:sz w:val="24"/>
+                <w:szCs w:val="24"/>
+              </w:rPr>
+            </w:pPr>
+            <w:r>
+              <w:rPr>
+                <w:rFonts w:ascii="Times New Roman" w:eastAsia="Times New Roman" w:hAnsi="Times New Roman" w:cs="Times New Roman"/>
+                <w:sz w:val="24"/>
+                <w:szCs w:val="24"/>
+              </w:rPr>
+              <w:t xml:space="preserve">Greedy Algorithms - </w:t>
+            </w:r>
+            <w:r>
+              <w:rPr>
+                <w:rFonts w:ascii="Times New Roman" w:eastAsia="Times New Roman" w:hAnsi="Times New Roman" w:cs="Times New Roman"/>
+                <w:color w:val="212529"/>
+                <w:sz w:val="24"/>
+                <w:szCs w:val="24"/>
+              </w:rPr>
+              <w:t>Huffman coding</w:t>
+            </w:r>
+          </w:p>
+          <w:p>
+            <w:pPr>
+              <w:rPr>
+                <w:rFonts w:ascii="Times New Roman" w:eastAsia="Times New Roman" w:hAnsi="Times New Roman" w:cs="Times New Roman"/>
                 <w:sz w:val="24"/>
                 <w:szCs w:val="24"/>
               </w:rPr>
@@ -1633,101 +1745,8 @@
                 <w:szCs w:val="24"/>
               </w:rPr>
             </w:pPr>
-            <w:r>
-              <w:rPr>
-                <w:rFonts w:ascii="Times New Roman" w:eastAsia="Times New Roman" w:hAnsi="Times New Roman" w:cs="Times New Roman"/>
-                <w:sz w:val="24"/>
-                <w:szCs w:val="24"/>
-              </w:rPr>
-              <w:t>PA #1 Assigned</w:t>
-            </w:r>
-          </w:p>
-        </w:tc>
-        <w:tc>
-          <w:tcPr>
-            <w:tcW w:w="692" w:type="pct"/>
-            <w:hideMark/>
-          </w:tcPr>
-          <w:p>
-            <w:pPr>
-              <w:rPr>
-                <w:rFonts w:ascii="Times New Roman" w:eastAsia="Times New Roman" w:hAnsi="Times New Roman" w:cs="Times New Roman"/>
-                <w:color w:val="212529"/>
-                <w:sz w:val="24"/>
-                <w:szCs w:val="24"/>
-              </w:rPr>
-            </w:pPr>
-            <w:r>
-              <w:rPr>
-                <w:rFonts w:ascii="Times New Roman" w:eastAsia="Times New Roman" w:hAnsi="Times New Roman" w:cs="Times New Roman"/>
-                <w:color w:val="212529"/>
-                <w:sz w:val="24"/>
-                <w:szCs w:val="24"/>
-              </w:rPr>
-              <w:t>5</w:t>
-            </w:r>
-          </w:p>
-          <w:p>
-            <w:pPr>
-              <w:rPr>
-                <w:rFonts w:ascii="Times New Roman" w:eastAsia="Times New Roman" w:hAnsi="Times New Roman" w:cs="Times New Roman"/>
-                <w:color w:val="212529"/>
-                <w:sz w:val="24"/>
-                <w:szCs w:val="24"/>
-              </w:rPr>
-            </w:pPr>
-          </w:p>
-        </w:tc>
-        <w:tc>
-          <w:tcPr>
-            <w:tcW w:w="973" w:type="pct"/>
-            <w:hideMark/>
-          </w:tcPr>
-          <w:p>
-            <w:pPr>
-              <w:rPr>
-                <w:rFonts w:ascii="Times New Roman" w:eastAsia="Times New Roman" w:hAnsi="Times New Roman" w:cs="Times New Roman"/>
-                <w:color w:val="212529"/>
-                <w:sz w:val="24"/>
-                <w:szCs w:val="24"/>
-              </w:rPr>
-            </w:pPr>
-            <w:r>
-              <w:rPr>
-                <w:rFonts w:ascii="Times New Roman" w:eastAsia="Times New Roman" w:hAnsi="Times New Roman" w:cs="Times New Roman"/>
-                <w:color w:val="212529"/>
-                <w:sz w:val="24"/>
-                <w:szCs w:val="24"/>
-              </w:rPr>
-              <w:t>6</w:t>
-            </w:r>
-          </w:p>
-          <w:p>
-            <w:pPr>
-              <w:rPr>
-                <w:rFonts w:ascii="Times New Roman" w:eastAsia="Times New Roman" w:hAnsi="Times New Roman" w:cs="Times New Roman"/>
-                <w:color w:val="212529"/>
-                <w:sz w:val="24"/>
-                <w:szCs w:val="24"/>
-              </w:rPr>
-            </w:pPr>
-            <w:r>
-              <w:rPr>
-                <w:rFonts w:ascii="Times New Roman" w:eastAsia="Times New Roman" w:hAnsi="Times New Roman" w:cs="Times New Roman"/>
-                <w:sz w:val="24"/>
-                <w:szCs w:val="24"/>
-              </w:rPr>
-              <w:t xml:space="preserve">Greedy Algorithms - </w:t>
-            </w:r>
-            <w:r>
-              <w:rPr>
-                <w:rFonts w:ascii="Times New Roman" w:eastAsia="Times New Roman" w:hAnsi="Times New Roman" w:cs="Times New Roman"/>
-                <w:color w:val="212529"/>
-                <w:sz w:val="24"/>
-                <w:szCs w:val="24"/>
-              </w:rPr>
-              <w:t>Huffman coding</w:t>
-            </w:r>
+            <w:bookmarkStart w:id="0" w:name="_GoBack"/>
+            <w:bookmarkEnd w:id="0"/>
           </w:p>
           <w:p>
             <w:pPr>
@@ -5658,6 +5677,7 @@
                 <w:sz w:val="24"/>
                 <w:szCs w:val="24"/>
               </w:rPr>
+              <w:lastRenderedPageBreak/>
               <w:t>PA #7 Assigned</w:t>
             </w:r>
           </w:p>
@@ -5683,6 +5703,7 @@
                 <w:sz w:val="24"/>
                 <w:szCs w:val="24"/>
               </w:rPr>
+              <w:lastRenderedPageBreak/>
               <w:t>30</w:t>
             </w:r>
           </w:p>
@@ -5770,7 +5791,6 @@
         <w:rPr>
           <w:rFonts w:ascii="Times New Roman" w:hAnsi="Times New Roman" w:cs="Times New Roman"/>
         </w:rPr>
-        <w:lastRenderedPageBreak/>
         <w:t>May</w:t>
       </w:r>
     </w:p>
@@ -6318,8 +6338,6 @@
               </w:rPr>
               <w:t>Exam Review</w:t>
             </w:r>
-            <w:bookmarkStart w:id="0" w:name="_GoBack"/>
-            <w:bookmarkEnd w:id="0"/>
           </w:p>
         </w:tc>
         <w:tc>
@@ -6831,6 +6849,7 @@
                 <w:sz w:val="24"/>
                 <w:szCs w:val="24"/>
               </w:rPr>
+              <w:lastRenderedPageBreak/>
               <w:t>26</w:t>
             </w:r>
           </w:p>
@@ -6995,7 +7014,7 @@
 </file>
 
 <file path=word/styles.xml><?xml version="1.0" encoding="utf-8"?>
-<w:styles xmlns:mc="http://schemas.openxmlformats.org/markup-compatibility/2006" xmlns:r="http://schemas.openxmlformats.org/officeDocument/2006/relationships" xmlns:w="http://schemas.openxmlformats.org/wordprocessingml/2006/main" xmlns:w14="http://schemas.microsoft.com/office/word/2010/wordml" xmlns:w15="http://schemas.microsoft.com/office/word/2012/wordml" xmlns:w16cid="http://schemas.microsoft.com/office/word/2016/wordml/cid" xmlns:w16se="http://schemas.microsoft.com/office/word/2015/wordml/symex" mc:Ignorable="w14 w15 w16se w16cid">
+<w:styles xmlns:mc="http://schemas.openxmlformats.org/markup-compatibility/2006" xmlns:r="http://schemas.openxmlformats.org/officeDocument/2006/relationships" xmlns:w="http://schemas.openxmlformats.org/wordprocessingml/2006/main" xmlns:w14="http://schemas.microsoft.com/office/word/2010/wordml" xmlns:w15="http://schemas.microsoft.com/office/word/2012/wordml" xmlns:w16se="http://schemas.microsoft.com/office/word/2015/wordml/symex" mc:Ignorable="w14 w15 w16se">
   <w:docDefaults>
     <w:rPrDefault>
       <w:rPr>
@@ -7011,7 +7030,7 @@
       </w:pPr>
     </w:pPrDefault>
   </w:docDefaults>
-  <w:latentStyles w:defLockedState="0" w:defUIPriority="99" w:defSemiHidden="0" w:defUnhideWhenUsed="0" w:defQFormat="0" w:count="375">
+  <w:latentStyles w:defLockedState="0" w:defUIPriority="99" w:defSemiHidden="0" w:defUnhideWhenUsed="0" w:defQFormat="0" w:count="371">
     <w:lsdException w:name="Normal" w:uiPriority="0" w:qFormat="1"/>
     <w:lsdException w:name="heading 1" w:uiPriority="9" w:qFormat="1"/>
     <w:lsdException w:name="heading 2" w:semiHidden="1" w:uiPriority="9" w:unhideWhenUsed="1" w:qFormat="1"/>
@@ -7117,6 +7136,7 @@
     <w:lsdException w:name="HTML Sample" w:semiHidden="1" w:unhideWhenUsed="1"/>
     <w:lsdException w:name="HTML Typewriter" w:semiHidden="1" w:unhideWhenUsed="1"/>
     <w:lsdException w:name="HTML Variable" w:semiHidden="1" w:unhideWhenUsed="1"/>
+    <w:lsdException w:name="Normal Table" w:semiHidden="1" w:unhideWhenUsed="1"/>
     <w:lsdException w:name="annotation subject" w:semiHidden="1" w:unhideWhenUsed="1"/>
     <w:lsdException w:name="No List" w:semiHidden="1" w:unhideWhenUsed="1"/>
     <w:lsdException w:name="Outline List 1" w:semiHidden="1" w:unhideWhenUsed="1"/>
@@ -7160,8 +7180,10 @@
     <w:lsdException w:name="Table Elegant" w:semiHidden="1" w:unhideWhenUsed="1"/>
     <w:lsdException w:name="Table Professional" w:semiHidden="1" w:unhideWhenUsed="1"/>
     <w:lsdException w:name="Table Subtle 1" w:semiHidden="1" w:unhideWhenUsed="1"/>
+    <w:lsdException w:name="Table Subtle 2" w:semiHidden="1" w:unhideWhenUsed="1"/>
     <w:lsdException w:name="Table Web 1" w:semiHidden="1" w:unhideWhenUsed="1"/>
     <w:lsdException w:name="Table Web 2" w:semiHidden="1" w:unhideWhenUsed="1"/>
+    <w:lsdException w:name="Table Web 3" w:semiHidden="1" w:unhideWhenUsed="1"/>
     <w:lsdException w:name="Balloon Text" w:semiHidden="1" w:unhideWhenUsed="1"/>
     <w:lsdException w:name="Table Grid" w:uiPriority="39"/>
     <w:lsdException w:name="Table Theme" w:semiHidden="1" w:unhideWhenUsed="1"/>
@@ -7380,10 +7402,6 @@
     <w:lsdException w:name="List Table 5 Dark Accent 6" w:uiPriority="50"/>
     <w:lsdException w:name="List Table 6 Colorful Accent 6" w:uiPriority="51"/>
     <w:lsdException w:name="List Table 7 Colorful Accent 6" w:uiPriority="52"/>
-    <w:lsdException w:name="Mention" w:semiHidden="1" w:unhideWhenUsed="1"/>
-    <w:lsdException w:name="Smart Hyperlink" w:semiHidden="1" w:unhideWhenUsed="1"/>
-    <w:lsdException w:name="Hashtag" w:semiHidden="1" w:unhideWhenUsed="1"/>
-    <w:lsdException w:name="Unresolved Mention" w:semiHidden="1" w:unhideWhenUsed="1"/>
   </w:latentStyles>
   <w:style w:type="paragraph" w:default="1" w:styleId="Normal">
     <w:name w:val="Normal"/>

</xml_diff>

<commit_message>
updated course calendar, added lecture notes for today.
</commit_message>
<xml_diff>
--- a/course resources/2019 - Spring CS 212 Calendar.docx
+++ b/course resources/2019 - Spring CS 212 Calendar.docx
@@ -4516,6 +4516,36 @@
                 <w:szCs w:val="24"/>
               </w:rPr>
             </w:pPr>
+            <w:r>
+              <w:rPr>
+                <w:rFonts w:ascii="Times New Roman" w:eastAsia="Times New Roman" w:hAnsi="Times New Roman" w:cs="Times New Roman"/>
+                <w:color w:val="212529"/>
+                <w:sz w:val="24"/>
+                <w:szCs w:val="24"/>
+              </w:rPr>
+              <w:t>Maybe</w:t>
+            </w:r>
+            <w:bookmarkStart w:id="0" w:name="_GoBack"/>
+            <w:bookmarkEnd w:id="0"/>
+            <w:r>
+              <w:rPr>
+                <w:rFonts w:ascii="Times New Roman" w:eastAsia="Times New Roman" w:hAnsi="Times New Roman" w:cs="Times New Roman"/>
+                <w:color w:val="212529"/>
+                <w:sz w:val="24"/>
+                <w:szCs w:val="24"/>
+              </w:rPr>
+              <w:t xml:space="preserve"> an exam today</w:t>
+            </w:r>
+          </w:p>
+          <w:p>
+            <w:pPr>
+              <w:rPr>
+                <w:rFonts w:ascii="Times New Roman" w:eastAsia="Times New Roman" w:hAnsi="Times New Roman" w:cs="Times New Roman"/>
+                <w:color w:val="212529"/>
+                <w:sz w:val="24"/>
+                <w:szCs w:val="24"/>
+              </w:rPr>
+            </w:pPr>
           </w:p>
         </w:tc>
         <w:tc>
@@ -6406,8 +6436,6 @@
                 <w:szCs w:val="24"/>
               </w:rPr>
             </w:pPr>
-            <w:bookmarkStart w:id="0" w:name="_GoBack"/>
-            <w:bookmarkEnd w:id="0"/>
           </w:p>
         </w:tc>
         <w:tc>
@@ -7126,6 +7154,7 @@
     <w:lsdException w:name="HTML Sample" w:semiHidden="1" w:unhideWhenUsed="1"/>
     <w:lsdException w:name="HTML Typewriter" w:semiHidden="1" w:unhideWhenUsed="1"/>
     <w:lsdException w:name="HTML Variable" w:semiHidden="1" w:unhideWhenUsed="1"/>
+    <w:lsdException w:name="Normal Table" w:semiHidden="1" w:unhideWhenUsed="1"/>
     <w:lsdException w:name="annotation subject" w:semiHidden="1" w:unhideWhenUsed="1"/>
     <w:lsdException w:name="No List" w:semiHidden="1" w:unhideWhenUsed="1"/>
     <w:lsdException w:name="Outline List 1" w:semiHidden="1" w:unhideWhenUsed="1"/>
@@ -7169,8 +7198,10 @@
     <w:lsdException w:name="Table Elegant" w:semiHidden="1" w:unhideWhenUsed="1"/>
     <w:lsdException w:name="Table Professional" w:semiHidden="1" w:unhideWhenUsed="1"/>
     <w:lsdException w:name="Table Subtle 1" w:semiHidden="1" w:unhideWhenUsed="1"/>
+    <w:lsdException w:name="Table Subtle 2" w:semiHidden="1" w:unhideWhenUsed="1"/>
     <w:lsdException w:name="Table Web 1" w:semiHidden="1" w:unhideWhenUsed="1"/>
     <w:lsdException w:name="Table Web 2" w:semiHidden="1" w:unhideWhenUsed="1"/>
+    <w:lsdException w:name="Table Web 3" w:semiHidden="1" w:unhideWhenUsed="1"/>
     <w:lsdException w:name="Balloon Text" w:semiHidden="1" w:unhideWhenUsed="1"/>
     <w:lsdException w:name="Table Grid" w:uiPriority="39"/>
     <w:lsdException w:name="Table Theme" w:semiHidden="1" w:unhideWhenUsed="1"/>

</xml_diff>

<commit_message>
Updated course calendar. Added PA6 to the repository.
</commit_message>
<xml_diff>
--- a/course resources/2019 - Spring CS 212 Calendar.docx
+++ b/course resources/2019 - Spring CS 212 Calendar.docx
@@ -5359,16 +5359,7 @@
                 <w:sz w:val="24"/>
                 <w:szCs w:val="24"/>
               </w:rPr>
-              <w:t>Dynamic Programming – Longest common subsequence</w:t>
-            </w:r>
-            <w:r>
-              <w:rPr>
-                <w:rFonts w:ascii="Times New Roman" w:eastAsia="Times New Roman" w:hAnsi="Times New Roman" w:cs="Times New Roman"/>
-                <w:color w:val="212529"/>
-                <w:sz w:val="24"/>
-                <w:szCs w:val="24"/>
-              </w:rPr>
-              <w:t xml:space="preserve"> </w:t>
+              <w:t xml:space="preserve">Dynamic Programming – Longest common subsequence </w:t>
             </w:r>
           </w:p>
           <w:p>
@@ -6225,8 +6216,6 @@
               </w:rPr>
               <w:t>Extra</w:t>
             </w:r>
-            <w:bookmarkStart w:id="0" w:name="_GoBack"/>
-            <w:bookmarkEnd w:id="0"/>
           </w:p>
         </w:tc>
         <w:tc>
@@ -6305,25 +6294,6 @@
                 <w:szCs w:val="24"/>
               </w:rPr>
               <w:t>Exam Review</w:t>
-            </w:r>
-          </w:p>
-          <w:p>
-            <w:pPr>
-              <w:rPr>
-                <w:rFonts w:ascii="Times New Roman" w:eastAsia="Times New Roman" w:hAnsi="Times New Roman" w:cs="Times New Roman"/>
-                <w:color w:val="212529"/>
-                <w:sz w:val="24"/>
-                <w:szCs w:val="24"/>
-              </w:rPr>
-            </w:pPr>
-            <w:r>
-              <w:rPr>
-                <w:rFonts w:ascii="Times New Roman" w:eastAsia="Times New Roman" w:hAnsi="Times New Roman" w:cs="Times New Roman"/>
-                <w:color w:val="212529"/>
-                <w:sz w:val="24"/>
-                <w:szCs w:val="24"/>
-              </w:rPr>
-              <w:t>PA #6 Due</w:t>
             </w:r>
           </w:p>
           <w:p>
@@ -6460,6 +6430,27 @@
               </w:rPr>
               <w:t>12</w:t>
             </w:r>
+          </w:p>
+          <w:p>
+            <w:pPr>
+              <w:rPr>
+                <w:rFonts w:ascii="Times New Roman" w:eastAsia="Times New Roman" w:hAnsi="Times New Roman" w:cs="Times New Roman"/>
+                <w:color w:val="212529"/>
+                <w:sz w:val="24"/>
+                <w:szCs w:val="24"/>
+              </w:rPr>
+            </w:pPr>
+            <w:r>
+              <w:rPr>
+                <w:rFonts w:ascii="Times New Roman" w:eastAsia="Times New Roman" w:hAnsi="Times New Roman" w:cs="Times New Roman"/>
+                <w:color w:val="212529"/>
+                <w:sz w:val="24"/>
+                <w:szCs w:val="24"/>
+              </w:rPr>
+              <w:t>PA #6 Due</w:t>
+            </w:r>
+            <w:bookmarkStart w:id="0" w:name="_GoBack"/>
+            <w:bookmarkEnd w:id="0"/>
           </w:p>
           <w:p>
             <w:pPr>
@@ -7123,6 +7114,7 @@
     <w:lsdException w:name="HTML Sample" w:semiHidden="1" w:unhideWhenUsed="1"/>
     <w:lsdException w:name="HTML Typewriter" w:semiHidden="1" w:unhideWhenUsed="1"/>
     <w:lsdException w:name="HTML Variable" w:semiHidden="1" w:unhideWhenUsed="1"/>
+    <w:lsdException w:name="Normal Table" w:semiHidden="1" w:unhideWhenUsed="1"/>
     <w:lsdException w:name="annotation subject" w:semiHidden="1" w:unhideWhenUsed="1"/>
     <w:lsdException w:name="No List" w:semiHidden="1" w:unhideWhenUsed="1"/>
     <w:lsdException w:name="Outline List 1" w:semiHidden="1" w:unhideWhenUsed="1"/>
@@ -7169,8 +7161,10 @@
     <w:lsdException w:name="Table Subtle 2" w:semiHidden="1" w:unhideWhenUsed="1"/>
     <w:lsdException w:name="Table Web 1" w:semiHidden="1" w:unhideWhenUsed="1"/>
     <w:lsdException w:name="Table Web 2" w:semiHidden="1" w:unhideWhenUsed="1"/>
+    <w:lsdException w:name="Table Web 3" w:semiHidden="1" w:unhideWhenUsed="1"/>
     <w:lsdException w:name="Balloon Text" w:semiHidden="1" w:unhideWhenUsed="1"/>
     <w:lsdException w:name="Table Grid" w:uiPriority="39"/>
+    <w:lsdException w:name="Table Theme" w:semiHidden="1" w:unhideWhenUsed="1"/>
     <w:lsdException w:name="Placeholder Text" w:semiHidden="1"/>
     <w:lsdException w:name="No Spacing" w:uiPriority="1" w:qFormat="1"/>
     <w:lsdException w:name="Light Shading" w:uiPriority="60"/>

</xml_diff>